<commit_message>
Adicionando novo projeto - Depositing Amount Roulete
</commit_message>
<xml_diff>
--- a/Parte 2/Documentação Automação Complemento de Pedidos.docx
+++ b/Parte 2/Documentação Automação Complemento de Pedidos.docx
@@ -264,7 +264,14 @@
                                       <w:sz w:val="56"/>
                                       <w:szCs w:val="56"/>
                                     </w:rPr>
-                                    <w:t>Recebimento de pedidos</w:t>
+                                    <w:t>Complemento</w:t>
+                                  </w:r>
+                                  <w:r>
+                                    <w:rPr>
+                                      <w:sz w:val="56"/>
+                                      <w:szCs w:val="56"/>
+                                    </w:rPr>
+                                    <w:t xml:space="preserve"> de pedidos</w:t>
                                   </w:r>
                                 </w:p>
                               </w:txbxContent>
@@ -287,7 +294,7 @@
                       <v:stroke joinstyle="miter"/>
                       <v:path gradientshapeok="t" o:connecttype="rect"/>
                     </v:shapetype>
-                    <v:shape id="Caixa de Texto 8" o:spid="_x0000_s1026" type="#_x0000_t202" style="width:277.85pt;height:190.5pt;visibility:visible;mso-wrap-style:square;mso-left-percent:-10001;mso-top-percent:-10001;mso-position-horizontal:absolute;mso-position-horizontal-relative:char;mso-position-vertical:absolute;mso-position-vertical-relative:line;mso-left-percent:-10001;mso-top-percent:-10001;v-text-anchor:top" o:gfxdata="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" filled="f" stroked="f" strokeweight=".5pt">
+                    <v:shape id="Caixa de Texto 8" o:spid="_x0000_s1026" type="#_x0000_t202" style="width:277.85pt;height:190.5pt;visibility:visible;mso-wrap-style:square;mso-left-percent:-10001;mso-top-percent:-10001;mso-position-horizontal:absolute;mso-position-horizontal-relative:char;mso-position-vertical:absolute;mso-position-vertical-relative:line;mso-left-percent:-10001;mso-top-percent:-10001;v-text-anchor:top" o:gfxdata="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" filled="f" stroked="f" strokeweight=".5pt">
                       <v:textbox>
                         <w:txbxContent>
                           <w:p>
@@ -328,7 +335,14 @@
                                 <w:sz w:val="56"/>
                                 <w:szCs w:val="56"/>
                               </w:rPr>
-                              <w:t>Recebimento de pedidos</w:t>
+                              <w:t>Complemento</w:t>
+                            </w:r>
+                            <w:r>
+                              <w:rPr>
+                                <w:sz w:val="56"/>
+                                <w:szCs w:val="56"/>
+                              </w:rPr>
+                              <w:t xml:space="preserve"> de pedidos</w:t>
                             </w:r>
                           </w:p>
                         </w:txbxContent>
@@ -580,7 +594,7 @@
                     <w:noProof/>
                     <w:lang w:val="pt-BR" w:bidi="pt-BR"/>
                   </w:rPr>
-                  <w:t>3 de agosto</w:t>
+                  <w:t>12 de setembro</w:t>
                 </w:r>
                 <w:r>
                   <w:rPr>
@@ -824,7 +838,21 @@
                   <w:rPr>
                     <w:lang w:val="pt-BR"/>
                   </w:rPr>
-                  <w:t>Rafael Kleimpaul Parente Bueno</w:t>
+                  <w:t xml:space="preserve">Rafael </w:t>
+                </w:r>
+                <w:proofErr w:type="spellStart"/>
+                <w:r>
+                  <w:rPr>
+                    <w:lang w:val="pt-BR"/>
+                  </w:rPr>
+                  <w:t>Kleimpaul</w:t>
+                </w:r>
+                <w:proofErr w:type="spellEnd"/>
+                <w:r>
+                  <w:rPr>
+                    <w:lang w:val="pt-BR"/>
+                  </w:rPr>
+                  <w:t xml:space="preserve"> Parente Bueno</w:t>
                 </w:r>
               </w:sdtContent>
             </w:sdt>
@@ -957,834 +985,758 @@
         <w:t>Introdução</w:t>
       </w:r>
     </w:p>
-    <w:tbl>
-      <w:tblPr>
-        <w:tblW w:w="9981" w:type="dxa"/>
-        <w:tblInd w:w="40" w:type="dxa"/>
-        <w:tblCellMar>
-          <w:left w:w="0" w:type="dxa"/>
-          <w:right w:w="0" w:type="dxa"/>
-        </w:tblCellMar>
-        <w:tblLook w:val="0000" w:firstRow="0" w:lastRow="0" w:firstColumn="0" w:lastColumn="0" w:noHBand="0" w:noVBand="0"/>
-      </w:tblPr>
-      <w:tblGrid>
-        <w:gridCol w:w="9981"/>
-      </w:tblGrid>
-      <w:tr>
-        <w:trPr>
-          <w:trHeight w:val="3546"/>
-        </w:trPr>
-        <w:tc>
-          <w:tcPr>
-            <w:tcW w:w="9981" w:type="dxa"/>
-          </w:tcPr>
-          <w:sdt>
-            <w:sdtPr>
-              <w:rPr>
-                <w:lang w:val="pt-BR"/>
-              </w:rPr>
-              <w:id w:val="1660650702"/>
-              <w:placeholder>
-                <w:docPart w:val="DA60271FDEEE49E29D067B3FB1FB2950"/>
-              </w:placeholder>
-              <w15:appearance w15:val="hidden"/>
-            </w:sdtPr>
-            <w:sdtContent>
-              <w:p>
-                <w:pPr>
-                  <w:pStyle w:val="Ttulo2"/>
-                  <w:rPr>
-                    <w:lang w:val="pt-BR"/>
-                  </w:rPr>
-                </w:pPr>
-                <w:r>
-                  <w:rPr>
-                    <w:lang w:val="pt-BR"/>
-                  </w:rPr>
-                  <w:t xml:space="preserve">    </w:t>
-                </w:r>
-                <w:r>
-                  <w:rPr>
-                    <w:sz w:val="32"/>
-                    <w:szCs w:val="32"/>
-                    <w:lang w:val="pt-BR"/>
-                  </w:rPr>
-                  <w:t xml:space="preserve">1.1 </w:t>
-                </w:r>
-                <w:r>
-                  <w:rPr>
-                    <w:sz w:val="32"/>
-                    <w:szCs w:val="32"/>
-                    <w:lang w:val="pt-BR"/>
-                  </w:rPr>
-                  <w:t>D</w:t>
-                </w:r>
-                <w:r>
-                  <w:rPr>
-                    <w:sz w:val="32"/>
-                    <w:szCs w:val="32"/>
-                    <w:lang w:val="pt-BR"/>
-                  </w:rPr>
-                  <w:t xml:space="preserve">ocumento para a </w:t>
-                </w:r>
-                <w:r>
-                  <w:rPr>
-                    <w:sz w:val="32"/>
-                    <w:szCs w:val="32"/>
-                    <w:lang w:val="pt-BR"/>
-                  </w:rPr>
-                  <w:t xml:space="preserve">Automação </w:t>
-                </w:r>
-                <w:r>
-                  <w:rPr>
-                    <w:sz w:val="32"/>
-                    <w:szCs w:val="32"/>
-                    <w:lang w:val="pt-BR"/>
-                  </w:rPr>
-                  <w:t>Recebimento de pedidos</w:t>
-                </w:r>
-              </w:p>
-            </w:sdtContent>
-          </w:sdt>
-          <w:p>
-            <w:pPr>
-              <w:pStyle w:val="Contedo"/>
-              <w:rPr>
-                <w:lang w:val="pt-BR"/>
-              </w:rPr>
-            </w:pPr>
-            <w:r>
-              <w:rPr>
-                <w:lang w:val="pt-BR"/>
-              </w:rPr>
-              <w:t xml:space="preserve">    </w:t>
-            </w:r>
-            <w:r>
-              <w:rPr>
-                <w:lang w:val="pt-BR"/>
-              </w:rPr>
-              <w:t xml:space="preserve">O presente documento foi desenvolvido para descrever e homologar o processo de </w:t>
-            </w:r>
-            <w:r>
-              <w:rPr>
-                <w:lang w:val="pt-BR"/>
-              </w:rPr>
-              <w:t>recebimento de pedidos e cobrança.</w:t>
-            </w:r>
-          </w:p>
-          <w:p>
-            <w:pPr>
-              <w:pStyle w:val="Contedo"/>
-              <w:rPr>
-                <w:lang w:val="pt-BR"/>
-              </w:rPr>
-            </w:pPr>
-          </w:p>
-        </w:tc>
-      </w:tr>
-      <w:tr>
-        <w:trPr>
-          <w:trHeight w:val="5931"/>
-        </w:trPr>
-        <w:tc>
-          <w:tcPr>
-            <w:tcW w:w="9981" w:type="dxa"/>
-          </w:tcPr>
-          <w:sdt>
-            <w:sdtPr>
-              <w:rPr>
-                <w:rFonts w:eastAsiaTheme="minorEastAsia" w:cstheme="minorBidi"/>
-                <w:b/>
-                <w:sz w:val="28"/>
-                <w:szCs w:val="28"/>
-                <w:lang w:val="pt-BR"/>
-              </w:rPr>
-              <w:id w:val="-1319494336"/>
-              <w:placeholder>
-                <w:docPart w:val="6D37E77116374D9099557DFD603E75B7"/>
-              </w:placeholder>
-              <w15:appearance w15:val="hidden"/>
-            </w:sdtPr>
-            <w:sdtContent>
-              <w:p>
-                <w:pPr>
-                  <w:pStyle w:val="Ttulo2"/>
-                  <w:numPr>
-                    <w:ilvl w:val="1"/>
-                    <w:numId w:val="1"/>
-                  </w:numPr>
-                  <w:rPr>
-                    <w:sz w:val="28"/>
-                    <w:szCs w:val="28"/>
-                    <w:lang w:val="pt-BR"/>
-                  </w:rPr>
-                </w:pPr>
-                <w:r>
-                  <w:rPr>
-                    <w:sz w:val="28"/>
-                    <w:szCs w:val="28"/>
-                    <w:lang w:val="pt-BR"/>
-                  </w:rPr>
-                  <w:t>Versionamento</w:t>
-                </w:r>
-              </w:p>
-              <w:tbl>
-                <w:tblPr>
-                  <w:tblStyle w:val="Tabelacomgrade"/>
-                  <w:tblW w:w="0" w:type="auto"/>
-                  <w:tblInd w:w="900" w:type="dxa"/>
-                  <w:tblLook w:val="04A0" w:firstRow="1" w:lastRow="0" w:firstColumn="1" w:lastColumn="0" w:noHBand="0" w:noVBand="1"/>
-                </w:tblPr>
-                <w:tblGrid>
-                  <w:gridCol w:w="2267"/>
-                  <w:gridCol w:w="2268"/>
-                  <w:gridCol w:w="2268"/>
-                  <w:gridCol w:w="2268"/>
-                </w:tblGrid>
-                <w:tr>
-                  <w:tc>
-                    <w:tcPr>
-                      <w:tcW w:w="9071" w:type="dxa"/>
-                      <w:gridSpan w:val="4"/>
-                      <w:shd w:val="clear" w:color="auto" w:fill="64C9FC" w:themeFill="accent1" w:themeFillTint="66"/>
-                    </w:tcPr>
-                    <w:p>
-                      <w:pPr>
-                        <w:pStyle w:val="PargrafodaLista"/>
-                        <w:ind w:left="0"/>
-                        <w:rPr>
-                          <w:szCs w:val="28"/>
-                          <w:lang w:val="pt-BR"/>
-                        </w:rPr>
-                      </w:pPr>
-                      <w:r>
-                        <w:rPr>
-                          <w:color w:val="auto"/>
-                          <w:szCs w:val="28"/>
-                          <w:lang w:val="pt-BR"/>
-                        </w:rPr>
-                        <w:t>Tabela de Versionamento</w:t>
-                      </w:r>
-                    </w:p>
-                  </w:tc>
-                </w:tr>
-                <w:tr>
-                  <w:tc>
-                    <w:tcPr>
-                      <w:tcW w:w="2267" w:type="dxa"/>
-                      <w:shd w:val="clear" w:color="auto" w:fill="64C9FC" w:themeFill="accent1" w:themeFillTint="66"/>
-                    </w:tcPr>
-                    <w:p>
-                      <w:pPr>
-                        <w:pStyle w:val="PargrafodaLista"/>
-                        <w:ind w:left="0"/>
-                        <w:rPr>
-                          <w:szCs w:val="28"/>
-                          <w:lang w:val="pt-BR"/>
-                        </w:rPr>
-                      </w:pPr>
-                      <w:r>
-                        <w:rPr>
-                          <w:szCs w:val="28"/>
-                          <w:lang w:val="pt-BR"/>
-                        </w:rPr>
-                        <w:t>Versão</w:t>
-                      </w:r>
-                    </w:p>
-                  </w:tc>
-                  <w:tc>
-                    <w:tcPr>
-                      <w:tcW w:w="2268" w:type="dxa"/>
-                      <w:shd w:val="clear" w:color="auto" w:fill="64C9FC" w:themeFill="accent1" w:themeFillTint="66"/>
-                    </w:tcPr>
-                    <w:p>
-                      <w:pPr>
-                        <w:pStyle w:val="PargrafodaLista"/>
-                        <w:ind w:left="0"/>
-                        <w:rPr>
-                          <w:szCs w:val="28"/>
-                          <w:lang w:val="pt-BR"/>
-                        </w:rPr>
-                      </w:pPr>
-                      <w:r>
-                        <w:rPr>
-                          <w:szCs w:val="28"/>
-                          <w:lang w:val="pt-BR"/>
-                        </w:rPr>
-                        <w:t>Data</w:t>
-                      </w:r>
-                    </w:p>
-                  </w:tc>
-                  <w:tc>
-                    <w:tcPr>
-                      <w:tcW w:w="2268" w:type="dxa"/>
-                      <w:shd w:val="clear" w:color="auto" w:fill="64C9FC" w:themeFill="accent1" w:themeFillTint="66"/>
-                    </w:tcPr>
-                    <w:p>
-                      <w:pPr>
-                        <w:pStyle w:val="PargrafodaLista"/>
-                        <w:ind w:left="0"/>
-                        <w:rPr>
-                          <w:szCs w:val="28"/>
-                          <w:lang w:val="pt-BR"/>
-                        </w:rPr>
-                      </w:pPr>
-                      <w:r>
-                        <w:rPr>
-                          <w:szCs w:val="28"/>
-                          <w:lang w:val="pt-BR"/>
-                        </w:rPr>
-                        <w:t>Criado Por</w:t>
-                      </w:r>
-                    </w:p>
-                  </w:tc>
-                  <w:tc>
-                    <w:tcPr>
-                      <w:tcW w:w="2268" w:type="dxa"/>
-                      <w:shd w:val="clear" w:color="auto" w:fill="64C9FC" w:themeFill="accent1" w:themeFillTint="66"/>
-                    </w:tcPr>
-                    <w:p>
-                      <w:pPr>
-                        <w:pStyle w:val="PargrafodaLista"/>
-                        <w:ind w:left="0"/>
-                        <w:rPr>
-                          <w:szCs w:val="28"/>
-                          <w:lang w:val="pt-BR"/>
-                        </w:rPr>
-                      </w:pPr>
-                      <w:r>
-                        <w:rPr>
-                          <w:color w:val="0F0D29" w:themeColor="text1"/>
-                          <w:szCs w:val="28"/>
-                          <w:lang w:val="pt-BR"/>
-                        </w:rPr>
-                        <w:t>Descrição</w:t>
-                      </w:r>
-                    </w:p>
-                  </w:tc>
-                </w:tr>
-                <w:tr>
-                  <w:tc>
-                    <w:tcPr>
-                      <w:tcW w:w="2267" w:type="dxa"/>
-                    </w:tcPr>
-                    <w:p>
-                      <w:pPr>
-                        <w:pStyle w:val="PargrafodaLista"/>
-                        <w:ind w:left="0"/>
-                        <w:rPr>
-                          <w:szCs w:val="28"/>
-                          <w:lang w:val="pt-BR"/>
-                        </w:rPr>
-                      </w:pPr>
-                      <w:r>
-                        <w:rPr>
-                          <w:szCs w:val="28"/>
-                          <w:lang w:val="pt-BR"/>
-                        </w:rPr>
-                        <w:t>1.0</w:t>
-                      </w:r>
-                    </w:p>
-                  </w:tc>
-                  <w:tc>
-                    <w:tcPr>
-                      <w:tcW w:w="2268" w:type="dxa"/>
-                    </w:tcPr>
-                    <w:p>
-                      <w:pPr>
-                        <w:pStyle w:val="PargrafodaLista"/>
-                        <w:ind w:left="0"/>
-                        <w:rPr>
-                          <w:szCs w:val="28"/>
-                          <w:lang w:val="pt-BR"/>
-                        </w:rPr>
-                      </w:pPr>
-                      <w:r>
-                        <w:rPr>
-                          <w:szCs w:val="28"/>
-                          <w:lang w:val="pt-BR"/>
-                        </w:rPr>
-                        <w:t>03/08/2022</w:t>
-                      </w:r>
-                    </w:p>
-                  </w:tc>
-                  <w:tc>
-                    <w:tcPr>
-                      <w:tcW w:w="2268" w:type="dxa"/>
-                    </w:tcPr>
-                    <w:p>
-                      <w:pPr>
-                        <w:pStyle w:val="PargrafodaLista"/>
-                        <w:ind w:left="0"/>
-                        <w:rPr>
-                          <w:szCs w:val="28"/>
-                          <w:lang w:val="pt-BR"/>
-                        </w:rPr>
-                      </w:pPr>
-                      <w:r>
-                        <w:rPr>
-                          <w:szCs w:val="28"/>
-                          <w:lang w:val="pt-BR"/>
-                        </w:rPr>
-                        <w:t>Rafael Kleimpaul</w:t>
-                      </w:r>
-                    </w:p>
-                  </w:tc>
-                  <w:tc>
-                    <w:tcPr>
-                      <w:tcW w:w="2268" w:type="dxa"/>
-                    </w:tcPr>
-                    <w:p>
-                      <w:pPr>
-                        <w:pStyle w:val="PargrafodaLista"/>
-                        <w:ind w:left="0"/>
-                        <w:rPr>
-                          <w:szCs w:val="28"/>
-                          <w:lang w:val="pt-BR"/>
-                        </w:rPr>
-                      </w:pPr>
-                      <w:r>
-                        <w:rPr>
-                          <w:szCs w:val="28"/>
-                          <w:lang w:val="pt-BR"/>
-                        </w:rPr>
-                        <w:t>Versão Inicial</w:t>
-                      </w:r>
-                    </w:p>
-                  </w:tc>
-                </w:tr>
-                <w:tr>
-                  <w:tc>
-                    <w:tcPr>
-                      <w:tcW w:w="2267" w:type="dxa"/>
-                    </w:tcPr>
-                    <w:p>
-                      <w:pPr>
-                        <w:pStyle w:val="PargrafodaLista"/>
-                        <w:ind w:left="0"/>
-                        <w:rPr>
-                          <w:szCs w:val="28"/>
-                          <w:lang w:val="pt-BR"/>
-                        </w:rPr>
-                      </w:pPr>
-                    </w:p>
-                  </w:tc>
-                  <w:tc>
-                    <w:tcPr>
-                      <w:tcW w:w="2268" w:type="dxa"/>
-                    </w:tcPr>
-                    <w:p>
-                      <w:pPr>
-                        <w:pStyle w:val="PargrafodaLista"/>
-                        <w:ind w:left="0"/>
-                        <w:rPr>
-                          <w:szCs w:val="28"/>
-                          <w:lang w:val="pt-BR"/>
-                        </w:rPr>
-                      </w:pPr>
-                    </w:p>
-                  </w:tc>
-                  <w:tc>
-                    <w:tcPr>
-                      <w:tcW w:w="2268" w:type="dxa"/>
-                    </w:tcPr>
-                    <w:p>
-                      <w:pPr>
-                        <w:pStyle w:val="PargrafodaLista"/>
-                        <w:ind w:left="0"/>
-                        <w:rPr>
-                          <w:szCs w:val="28"/>
-                          <w:lang w:val="pt-BR"/>
-                        </w:rPr>
-                      </w:pPr>
-                    </w:p>
-                  </w:tc>
-                  <w:tc>
-                    <w:tcPr>
-                      <w:tcW w:w="2268" w:type="dxa"/>
-                    </w:tcPr>
-                    <w:p>
-                      <w:pPr>
-                        <w:pStyle w:val="PargrafodaLista"/>
-                        <w:ind w:left="0"/>
-                        <w:rPr>
-                          <w:szCs w:val="28"/>
-                          <w:lang w:val="pt-BR"/>
-                        </w:rPr>
-                      </w:pPr>
-                    </w:p>
-                  </w:tc>
-                </w:tr>
-                <w:tr>
-                  <w:tc>
-                    <w:tcPr>
-                      <w:tcW w:w="2267" w:type="dxa"/>
-                    </w:tcPr>
-                    <w:p>
-                      <w:pPr>
-                        <w:pStyle w:val="PargrafodaLista"/>
-                        <w:ind w:left="0"/>
-                        <w:rPr>
-                          <w:szCs w:val="28"/>
-                          <w:lang w:val="pt-BR"/>
-                        </w:rPr>
-                      </w:pPr>
-                    </w:p>
-                  </w:tc>
-                  <w:tc>
-                    <w:tcPr>
-                      <w:tcW w:w="2268" w:type="dxa"/>
-                    </w:tcPr>
-                    <w:p>
-                      <w:pPr>
-                        <w:pStyle w:val="PargrafodaLista"/>
-                        <w:ind w:left="0"/>
-                        <w:rPr>
-                          <w:szCs w:val="28"/>
-                          <w:lang w:val="pt-BR"/>
-                        </w:rPr>
-                      </w:pPr>
-                    </w:p>
-                  </w:tc>
-                  <w:tc>
-                    <w:tcPr>
-                      <w:tcW w:w="2268" w:type="dxa"/>
-                    </w:tcPr>
-                    <w:p>
-                      <w:pPr>
-                        <w:pStyle w:val="PargrafodaLista"/>
-                        <w:ind w:left="0"/>
-                        <w:rPr>
-                          <w:szCs w:val="28"/>
-                          <w:lang w:val="pt-BR"/>
-                        </w:rPr>
-                      </w:pPr>
-                    </w:p>
-                  </w:tc>
-                  <w:tc>
-                    <w:tcPr>
-                      <w:tcW w:w="2268" w:type="dxa"/>
-                    </w:tcPr>
-                    <w:p>
-                      <w:pPr>
-                        <w:pStyle w:val="PargrafodaLista"/>
-                        <w:ind w:left="0"/>
-                        <w:rPr>
-                          <w:szCs w:val="28"/>
-                          <w:lang w:val="pt-BR"/>
-                        </w:rPr>
-                      </w:pPr>
-                    </w:p>
-                  </w:tc>
-                </w:tr>
-              </w:tbl>
-              <w:p>
-                <w:pPr>
-                  <w:pStyle w:val="PargrafodaLista"/>
-                  <w:ind w:left="900"/>
-                  <w:rPr>
-                    <w:szCs w:val="28"/>
-                    <w:lang w:val="pt-BR"/>
-                  </w:rPr>
-                </w:pPr>
-              </w:p>
-            </w:sdtContent>
-          </w:sdt>
-          <w:sdt>
-            <w:sdtPr>
-              <w:rPr>
-                <w:rFonts w:eastAsiaTheme="minorEastAsia" w:cstheme="minorBidi"/>
-                <w:b/>
-                <w:sz w:val="28"/>
-                <w:szCs w:val="28"/>
-                <w:lang w:val="pt-BR"/>
-              </w:rPr>
-              <w:id w:val="-1268230150"/>
-              <w:placeholder>
-                <w:docPart w:val="79894A1F24AA40EBBEC7346955794346"/>
-              </w:placeholder>
-              <w15:appearance w15:val="hidden"/>
-            </w:sdtPr>
-            <w:sdtContent>
-              <w:p>
-                <w:pPr>
-                  <w:pStyle w:val="Ttulo2"/>
-                  <w:numPr>
-                    <w:ilvl w:val="1"/>
-                    <w:numId w:val="1"/>
-                  </w:numPr>
-                  <w:rPr>
-                    <w:sz w:val="28"/>
-                    <w:szCs w:val="28"/>
-                    <w:lang w:val="pt-BR"/>
-                  </w:rPr>
-                </w:pPr>
-                <w:r>
-                  <w:rPr>
-                    <w:sz w:val="28"/>
-                    <w:szCs w:val="28"/>
-                    <w:lang w:val="pt-BR"/>
-                  </w:rPr>
-                  <w:t>Descrição do Processo</w:t>
-                </w:r>
-              </w:p>
-              <w:p>
-                <w:pPr>
-                  <w:pStyle w:val="PargrafodaLista"/>
-                  <w:ind w:left="900"/>
-                  <w:rPr>
-                    <w:b w:val="0"/>
-                    <w:bCs/>
-                    <w:szCs w:val="28"/>
-                    <w:lang w:val="pt-BR"/>
-                  </w:rPr>
-                </w:pPr>
-                <w:r>
-                  <w:rPr>
-                    <w:b w:val="0"/>
-                    <w:bCs/>
-                    <w:szCs w:val="28"/>
-                    <w:lang w:val="pt-BR"/>
-                  </w:rPr>
-                  <w:t>O processo consiste em obtermos automaticamente</w:t>
-                </w:r>
-                <w:r>
-                  <w:rPr>
-                    <w:b w:val="0"/>
-                    <w:bCs/>
-                    <w:szCs w:val="28"/>
-                    <w:lang w:val="pt-BR"/>
-                  </w:rPr>
-                  <w:t xml:space="preserve"> as informações do pedido, assim que for feito, e passarmos as informações para as planilhas fazendo todo o compartilhamento dos campos:</w:t>
-                </w:r>
-              </w:p>
-              <w:p>
-                <w:pPr>
-                  <w:pStyle w:val="PargrafodaLista"/>
-                  <w:numPr>
-                    <w:ilvl w:val="0"/>
-                    <w:numId w:val="4"/>
-                  </w:numPr>
-                  <w:rPr>
-                    <w:b w:val="0"/>
-                    <w:bCs/>
-                    <w:szCs w:val="28"/>
-                    <w:lang w:val="pt-BR"/>
-                  </w:rPr>
-                </w:pPr>
-                <w:r>
-                  <w:rPr>
-                    <w:b w:val="0"/>
-                    <w:bCs/>
-                    <w:szCs w:val="28"/>
-                    <w:lang w:val="pt-BR"/>
-                  </w:rPr>
-                  <w:t>Nome do cliente</w:t>
-                </w:r>
-              </w:p>
-              <w:p>
-                <w:pPr>
-                  <w:pStyle w:val="PargrafodaLista"/>
-                  <w:numPr>
-                    <w:ilvl w:val="0"/>
-                    <w:numId w:val="4"/>
-                  </w:numPr>
-                  <w:rPr>
-                    <w:b w:val="0"/>
-                    <w:bCs/>
-                    <w:szCs w:val="28"/>
-                    <w:lang w:val="pt-BR"/>
-                  </w:rPr>
-                </w:pPr>
-                <w:r>
-                  <w:rPr>
-                    <w:b w:val="0"/>
-                    <w:bCs/>
-                    <w:szCs w:val="28"/>
-                    <w:lang w:val="pt-BR"/>
-                  </w:rPr>
-                  <w:t>Número do Pedido</w:t>
-                </w:r>
-              </w:p>
-              <w:p>
-                <w:pPr>
-                  <w:pStyle w:val="PargrafodaLista"/>
-                  <w:numPr>
-                    <w:ilvl w:val="0"/>
-                    <w:numId w:val="4"/>
-                  </w:numPr>
-                  <w:rPr>
-                    <w:b w:val="0"/>
-                    <w:bCs/>
-                    <w:szCs w:val="28"/>
-                    <w:lang w:val="pt-BR"/>
-                  </w:rPr>
-                </w:pPr>
-                <w:r>
-                  <w:rPr>
-                    <w:b w:val="0"/>
-                    <w:bCs/>
-                    <w:szCs w:val="28"/>
-                    <w:lang w:val="pt-BR"/>
-                  </w:rPr>
-                  <w:t>Data da venda</w:t>
-                </w:r>
-              </w:p>
-              <w:p>
-                <w:pPr>
-                  <w:pStyle w:val="PargrafodaLista"/>
-                  <w:numPr>
-                    <w:ilvl w:val="0"/>
-                    <w:numId w:val="4"/>
-                  </w:numPr>
-                  <w:rPr>
-                    <w:b w:val="0"/>
-                    <w:bCs/>
-                    <w:szCs w:val="28"/>
-                    <w:lang w:val="pt-BR"/>
-                  </w:rPr>
-                </w:pPr>
-                <w:r>
-                  <w:rPr>
-                    <w:b w:val="0"/>
-                    <w:bCs/>
-                    <w:szCs w:val="28"/>
-                    <w:lang w:val="pt-BR"/>
-                  </w:rPr>
-                  <w:t>Valor total do pedido</w:t>
-                </w:r>
-              </w:p>
-              <w:p>
-                <w:pPr>
-                  <w:rPr>
-                    <w:b w:val="0"/>
-                    <w:bCs/>
-                    <w:szCs w:val="28"/>
-                    <w:lang w:val="pt-BR"/>
-                  </w:rPr>
-                </w:pPr>
-                <w:r>
-                  <w:rPr>
-                    <w:b w:val="0"/>
-                    <w:bCs/>
-                    <w:szCs w:val="28"/>
-                    <w:lang w:val="pt-BR"/>
-                  </w:rPr>
-                  <w:t xml:space="preserve">              </w:t>
-                </w:r>
-              </w:p>
-              <w:p>
-                <w:pPr>
-                  <w:rPr>
-                    <w:b w:val="0"/>
-                    <w:bCs/>
-                    <w:szCs w:val="28"/>
-                    <w:lang w:val="pt-BR"/>
-                  </w:rPr>
-                </w:pPr>
-                <w:r>
-                  <w:rPr>
-                    <w:b w:val="0"/>
-                    <w:bCs/>
-                    <w:szCs w:val="28"/>
-                    <w:lang w:val="pt-BR"/>
-                  </w:rPr>
-                  <w:t xml:space="preserve">              Depois que os campos forem preenchidos na primeira planilha (SCP), replicar os dados </w:t>
-                </w:r>
-                <w:r>
-                  <w:rPr>
-                    <w:b w:val="0"/>
-                    <w:bCs/>
-                    <w:szCs w:val="28"/>
-                    <w:lang w:val="pt-BR"/>
-                  </w:rPr>
-                  <w:t xml:space="preserve">para a planilha de cobrança para o controle dos pedidos entregues, </w:t>
-                </w:r>
-                <w:r>
-                  <w:rPr>
-                    <w:b w:val="0"/>
-                    <w:bCs/>
-                    <w:szCs w:val="28"/>
-                    <w:lang w:val="pt-BR"/>
-                  </w:rPr>
-                  <w:t>notas emitidas, vendas realizadas e as relações de todas as informações pertinentes.</w:t>
-                </w:r>
-              </w:p>
-              <w:p>
-                <w:pPr>
-                  <w:rPr>
-                    <w:b w:val="0"/>
-                    <w:bCs/>
-                    <w:szCs w:val="28"/>
-                    <w:lang w:val="pt-BR"/>
-                  </w:rPr>
-                </w:pPr>
-              </w:p>
-              <w:p>
-                <w:pPr>
-                  <w:pStyle w:val="PargrafodaLista"/>
-                  <w:ind w:left="900"/>
-                  <w:rPr>
-                    <w:b w:val="0"/>
-                    <w:bCs/>
-                    <w:szCs w:val="28"/>
-                    <w:lang w:val="pt-BR"/>
-                  </w:rPr>
-                </w:pPr>
-              </w:p>
-              <w:p>
-                <w:pPr>
-                  <w:pStyle w:val="PargrafodaLista"/>
-                  <w:ind w:left="900"/>
-                  <w:rPr>
-                    <w:b w:val="0"/>
-                    <w:bCs/>
-                    <w:szCs w:val="28"/>
-                    <w:lang w:val="pt-BR"/>
-                  </w:rPr>
-                </w:pPr>
-              </w:p>
-            </w:sdtContent>
-          </w:sdt>
-          <w:p>
-            <w:pPr>
-              <w:pStyle w:val="Contedo"/>
-              <w:rPr>
-                <w:szCs w:val="28"/>
-                <w:lang w:val="pt-BR"/>
-              </w:rPr>
-            </w:pPr>
-          </w:p>
-          <w:p>
-            <w:pPr>
-              <w:pStyle w:val="Contedo"/>
-              <w:rPr>
-                <w:i/>
-                <w:szCs w:val="28"/>
-                <w:lang w:val="pt-BR"/>
-              </w:rPr>
-            </w:pPr>
-          </w:p>
-          <w:p>
-            <w:pPr>
-              <w:pStyle w:val="Contedo"/>
-              <w:rPr>
-                <w:i/>
-                <w:szCs w:val="28"/>
-                <w:lang w:val="pt-BR"/>
-              </w:rPr>
-            </w:pPr>
-          </w:p>
-        </w:tc>
-      </w:tr>
-    </w:tbl>
-    <w:p>
-      <w:pPr>
-        <w:rPr>
-          <w:lang w:val="pt-BR"/>
-        </w:rPr>
-      </w:pPr>
-    </w:p>
+    <w:sdt>
+      <w:sdtPr>
+        <w:rPr>
+          <w:lang w:val="pt-BR"/>
+        </w:rPr>
+        <w:id w:val="-241574905"/>
+        <w:placeholder>
+          <w:docPart w:val="CBC3155474684B4B888202DBC268FBDB"/>
+        </w:placeholder>
+        <w15:appearance w15:val="hidden"/>
+      </w:sdtPr>
+      <w:sdtEndPr>
+        <w:rPr>
+          <w:rFonts w:eastAsiaTheme="minorEastAsia" w:cstheme="minorBidi"/>
+          <w:b/>
+          <w:szCs w:val="28"/>
+        </w:rPr>
+      </w:sdtEndPr>
+      <w:sdtContent>
+        <w:p>
+          <w:pPr>
+            <w:pStyle w:val="Ttulo2"/>
+            <w:rPr>
+              <w:lang w:val="pt-BR"/>
+            </w:rPr>
+          </w:pPr>
+          <w:r>
+            <w:rPr>
+              <w:lang w:val="pt-BR"/>
+            </w:rPr>
+            <w:t xml:space="preserve">    </w:t>
+          </w:r>
+          <w:r>
+            <w:rPr>
+              <w:lang w:val="pt-BR"/>
+            </w:rPr>
+            <w:tab/>
+          </w:r>
+        </w:p>
+        <w:p>
+          <w:pPr>
+            <w:pStyle w:val="Ttulo2"/>
+            <w:numPr>
+              <w:ilvl w:val="1"/>
+              <w:numId w:val="1"/>
+            </w:numPr>
+            <w:rPr>
+              <w:sz w:val="32"/>
+              <w:szCs w:val="32"/>
+              <w:lang w:val="pt-BR"/>
+            </w:rPr>
+          </w:pPr>
+          <w:r>
+            <w:rPr>
+              <w:sz w:val="32"/>
+              <w:szCs w:val="32"/>
+              <w:lang w:val="pt-BR"/>
+            </w:rPr>
+            <w:t>Documento para a Automação Recebimento de pedidos</w:t>
+          </w:r>
+          <w:r>
+            <w:rPr>
+              <w:sz w:val="32"/>
+              <w:szCs w:val="32"/>
+              <w:lang w:val="pt-BR"/>
+            </w:rPr>
+            <w:t>:</w:t>
+          </w:r>
+          <w:r>
+            <w:rPr>
+              <w:lang w:val="pt-BR"/>
+            </w:rPr>
+            <w:t xml:space="preserve"> </w:t>
+          </w:r>
+        </w:p>
+        <w:p>
+          <w:pPr>
+            <w:pStyle w:val="Ttulo2"/>
+            <w:ind w:left="900"/>
+            <w:rPr>
+              <w:sz w:val="28"/>
+              <w:szCs w:val="22"/>
+              <w:lang w:val="pt-BR"/>
+            </w:rPr>
+          </w:pPr>
+          <w:r>
+            <w:rPr>
+              <w:sz w:val="28"/>
+              <w:szCs w:val="22"/>
+              <w:lang w:val="pt-BR"/>
+            </w:rPr>
+            <w:t>O presente documento foi desenvolvido para descrever e homologar o processo de recebimento de pedidos e cobrança.</w:t>
+          </w:r>
+        </w:p>
+        <w:sdt>
+          <w:sdtPr>
+            <w:rPr>
+              <w:rFonts w:eastAsiaTheme="minorEastAsia" w:cstheme="minorBidi"/>
+              <w:b/>
+              <w:sz w:val="32"/>
+              <w:szCs w:val="32"/>
+              <w:lang w:val="pt-BR"/>
+            </w:rPr>
+            <w:id w:val="440271684"/>
+            <w:placeholder>
+              <w:docPart w:val="CCDDC16F0DE5F348B3CA2C7B8B64BD5D"/>
+            </w:placeholder>
+            <w15:appearance w15:val="hidden"/>
+          </w:sdtPr>
+          <w:sdtEndPr>
+            <w:rPr>
+              <w:sz w:val="36"/>
+              <w:szCs w:val="28"/>
+            </w:rPr>
+          </w:sdtEndPr>
+          <w:sdtContent>
+            <w:p>
+              <w:pPr>
+                <w:pStyle w:val="Ttulo2"/>
+                <w:numPr>
+                  <w:ilvl w:val="1"/>
+                  <w:numId w:val="1"/>
+                </w:numPr>
+                <w:rPr>
+                  <w:szCs w:val="36"/>
+                  <w:lang w:val="pt-BR"/>
+                </w:rPr>
+              </w:pPr>
+              <w:r>
+                <w:rPr>
+                  <w:sz w:val="32"/>
+                  <w:szCs w:val="32"/>
+                  <w:lang w:val="pt-BR"/>
+                </w:rPr>
+                <w:t>V</w:t>
+              </w:r>
+              <w:r>
+                <w:rPr>
+                  <w:szCs w:val="36"/>
+                  <w:lang w:val="pt-BR"/>
+                </w:rPr>
+                <w:t>ersionament</w:t>
+              </w:r>
+              <w:r>
+                <w:rPr>
+                  <w:szCs w:val="36"/>
+                  <w:lang w:val="pt-BR"/>
+                </w:rPr>
+                <w:t>o</w:t>
+              </w:r>
+            </w:p>
+            <w:tbl>
+              <w:tblPr>
+                <w:tblStyle w:val="Tabelacomgrade"/>
+                <w:tblW w:w="0" w:type="auto"/>
+                <w:tblInd w:w="900" w:type="dxa"/>
+                <w:tblLook w:val="04A0" w:firstRow="1" w:lastRow="0" w:firstColumn="1" w:lastColumn="0" w:noHBand="0" w:noVBand="1"/>
+              </w:tblPr>
+              <w:tblGrid>
+                <w:gridCol w:w="2267"/>
+                <w:gridCol w:w="2268"/>
+                <w:gridCol w:w="2268"/>
+                <w:gridCol w:w="2268"/>
+              </w:tblGrid>
+              <w:tr>
+                <w:tc>
+                  <w:tcPr>
+                    <w:tcW w:w="9071" w:type="dxa"/>
+                    <w:gridSpan w:val="4"/>
+                    <w:shd w:val="clear" w:color="auto" w:fill="64C9FC" w:themeFill="accent1" w:themeFillTint="66"/>
+                  </w:tcPr>
+                  <w:p>
+                    <w:pPr>
+                      <w:pStyle w:val="PargrafodaLista"/>
+                      <w:ind w:left="0"/>
+                      <w:rPr>
+                        <w:szCs w:val="28"/>
+                        <w:lang w:val="pt-BR"/>
+                      </w:rPr>
+                    </w:pPr>
+                    <w:r>
+                      <w:rPr>
+                        <w:color w:val="auto"/>
+                        <w:szCs w:val="28"/>
+                        <w:lang w:val="pt-BR"/>
+                      </w:rPr>
+                      <w:t>Tabela de Versionamento</w:t>
+                    </w:r>
+                  </w:p>
+                </w:tc>
+              </w:tr>
+              <w:tr>
+                <w:tc>
+                  <w:tcPr>
+                    <w:tcW w:w="2267" w:type="dxa"/>
+                    <w:shd w:val="clear" w:color="auto" w:fill="64C9FC" w:themeFill="accent1" w:themeFillTint="66"/>
+                  </w:tcPr>
+                  <w:p>
+                    <w:pPr>
+                      <w:pStyle w:val="PargrafodaLista"/>
+                      <w:ind w:left="0"/>
+                      <w:rPr>
+                        <w:szCs w:val="28"/>
+                        <w:lang w:val="pt-BR"/>
+                      </w:rPr>
+                    </w:pPr>
+                    <w:r>
+                      <w:rPr>
+                        <w:szCs w:val="28"/>
+                        <w:lang w:val="pt-BR"/>
+                      </w:rPr>
+                      <w:t>Versão</w:t>
+                    </w:r>
+                  </w:p>
+                </w:tc>
+                <w:tc>
+                  <w:tcPr>
+                    <w:tcW w:w="2268" w:type="dxa"/>
+                    <w:shd w:val="clear" w:color="auto" w:fill="64C9FC" w:themeFill="accent1" w:themeFillTint="66"/>
+                  </w:tcPr>
+                  <w:p>
+                    <w:pPr>
+                      <w:pStyle w:val="PargrafodaLista"/>
+                      <w:ind w:left="0"/>
+                      <w:rPr>
+                        <w:szCs w:val="28"/>
+                        <w:lang w:val="pt-BR"/>
+                      </w:rPr>
+                    </w:pPr>
+                    <w:r>
+                      <w:rPr>
+                        <w:szCs w:val="28"/>
+                        <w:lang w:val="pt-BR"/>
+                      </w:rPr>
+                      <w:t>Data</w:t>
+                    </w:r>
+                  </w:p>
+                </w:tc>
+                <w:tc>
+                  <w:tcPr>
+                    <w:tcW w:w="2268" w:type="dxa"/>
+                    <w:shd w:val="clear" w:color="auto" w:fill="64C9FC" w:themeFill="accent1" w:themeFillTint="66"/>
+                  </w:tcPr>
+                  <w:p>
+                    <w:pPr>
+                      <w:pStyle w:val="PargrafodaLista"/>
+                      <w:ind w:left="0"/>
+                      <w:rPr>
+                        <w:szCs w:val="28"/>
+                        <w:lang w:val="pt-BR"/>
+                      </w:rPr>
+                    </w:pPr>
+                    <w:r>
+                      <w:rPr>
+                        <w:szCs w:val="28"/>
+                        <w:lang w:val="pt-BR"/>
+                      </w:rPr>
+                      <w:t>Criado Por</w:t>
+                    </w:r>
+                  </w:p>
+                </w:tc>
+                <w:tc>
+                  <w:tcPr>
+                    <w:tcW w:w="2268" w:type="dxa"/>
+                    <w:shd w:val="clear" w:color="auto" w:fill="64C9FC" w:themeFill="accent1" w:themeFillTint="66"/>
+                  </w:tcPr>
+                  <w:p>
+                    <w:pPr>
+                      <w:pStyle w:val="PargrafodaLista"/>
+                      <w:ind w:left="0"/>
+                      <w:rPr>
+                        <w:szCs w:val="28"/>
+                        <w:lang w:val="pt-BR"/>
+                      </w:rPr>
+                    </w:pPr>
+                    <w:r>
+                      <w:rPr>
+                        <w:color w:val="0F0D29" w:themeColor="text1"/>
+                        <w:szCs w:val="28"/>
+                        <w:lang w:val="pt-BR"/>
+                      </w:rPr>
+                      <w:t>Descrição</w:t>
+                    </w:r>
+                  </w:p>
+                </w:tc>
+              </w:tr>
+              <w:tr>
+                <w:tc>
+                  <w:tcPr>
+                    <w:tcW w:w="2267" w:type="dxa"/>
+                  </w:tcPr>
+                  <w:p>
+                    <w:pPr>
+                      <w:pStyle w:val="PargrafodaLista"/>
+                      <w:ind w:left="0"/>
+                      <w:rPr>
+                        <w:szCs w:val="28"/>
+                        <w:lang w:val="pt-BR"/>
+                      </w:rPr>
+                    </w:pPr>
+                    <w:r>
+                      <w:rPr>
+                        <w:szCs w:val="28"/>
+                        <w:lang w:val="pt-BR"/>
+                      </w:rPr>
+                      <w:t>1.0</w:t>
+                    </w:r>
+                  </w:p>
+                </w:tc>
+                <w:tc>
+                  <w:tcPr>
+                    <w:tcW w:w="2268" w:type="dxa"/>
+                  </w:tcPr>
+                  <w:p>
+                    <w:pPr>
+                      <w:pStyle w:val="PargrafodaLista"/>
+                      <w:ind w:left="0"/>
+                      <w:rPr>
+                        <w:szCs w:val="28"/>
+                        <w:lang w:val="pt-BR"/>
+                      </w:rPr>
+                    </w:pPr>
+                    <w:r>
+                      <w:rPr>
+                        <w:szCs w:val="28"/>
+                        <w:lang w:val="pt-BR"/>
+                      </w:rPr>
+                      <w:t>12</w:t>
+                    </w:r>
+                    <w:r>
+                      <w:rPr>
+                        <w:szCs w:val="28"/>
+                        <w:lang w:val="pt-BR"/>
+                      </w:rPr>
+                      <w:t>/0</w:t>
+                    </w:r>
+                    <w:r>
+                      <w:rPr>
+                        <w:szCs w:val="28"/>
+                        <w:lang w:val="pt-BR"/>
+                      </w:rPr>
+                      <w:t>9</w:t>
+                    </w:r>
+                    <w:r>
+                      <w:rPr>
+                        <w:szCs w:val="28"/>
+                        <w:lang w:val="pt-BR"/>
+                      </w:rPr>
+                      <w:t>/2022</w:t>
+                    </w:r>
+                  </w:p>
+                </w:tc>
+                <w:tc>
+                  <w:tcPr>
+                    <w:tcW w:w="2268" w:type="dxa"/>
+                  </w:tcPr>
+                  <w:p>
+                    <w:pPr>
+                      <w:pStyle w:val="PargrafodaLista"/>
+                      <w:ind w:left="0"/>
+                      <w:rPr>
+                        <w:szCs w:val="28"/>
+                        <w:lang w:val="pt-BR"/>
+                      </w:rPr>
+                    </w:pPr>
+                    <w:r>
+                      <w:rPr>
+                        <w:szCs w:val="28"/>
+                        <w:lang w:val="pt-BR"/>
+                      </w:rPr>
+                      <w:t xml:space="preserve">Rafael </w:t>
+                    </w:r>
+                    <w:proofErr w:type="spellStart"/>
+                    <w:r>
+                      <w:rPr>
+                        <w:szCs w:val="28"/>
+                        <w:lang w:val="pt-BR"/>
+                      </w:rPr>
+                      <w:t>Kleimpaul</w:t>
+                    </w:r>
+                    <w:proofErr w:type="spellEnd"/>
+                  </w:p>
+                </w:tc>
+                <w:tc>
+                  <w:tcPr>
+                    <w:tcW w:w="2268" w:type="dxa"/>
+                  </w:tcPr>
+                  <w:p>
+                    <w:pPr>
+                      <w:pStyle w:val="PargrafodaLista"/>
+                      <w:ind w:left="0"/>
+                      <w:rPr>
+                        <w:szCs w:val="28"/>
+                        <w:lang w:val="pt-BR"/>
+                      </w:rPr>
+                    </w:pPr>
+                    <w:r>
+                      <w:rPr>
+                        <w:szCs w:val="28"/>
+                        <w:lang w:val="pt-BR"/>
+                      </w:rPr>
+                      <w:t>Versão Inicial</w:t>
+                    </w:r>
+                  </w:p>
+                </w:tc>
+              </w:tr>
+              <w:tr>
+                <w:tc>
+                  <w:tcPr>
+                    <w:tcW w:w="2267" w:type="dxa"/>
+                  </w:tcPr>
+                  <w:p>
+                    <w:pPr>
+                      <w:pStyle w:val="PargrafodaLista"/>
+                      <w:ind w:left="0"/>
+                      <w:rPr>
+                        <w:szCs w:val="28"/>
+                        <w:lang w:val="pt-BR"/>
+                      </w:rPr>
+                    </w:pPr>
+                  </w:p>
+                </w:tc>
+                <w:tc>
+                  <w:tcPr>
+                    <w:tcW w:w="2268" w:type="dxa"/>
+                  </w:tcPr>
+                  <w:p>
+                    <w:pPr>
+                      <w:pStyle w:val="PargrafodaLista"/>
+                      <w:ind w:left="0"/>
+                      <w:rPr>
+                        <w:szCs w:val="28"/>
+                        <w:lang w:val="pt-BR"/>
+                      </w:rPr>
+                    </w:pPr>
+                  </w:p>
+                </w:tc>
+                <w:tc>
+                  <w:tcPr>
+                    <w:tcW w:w="2268" w:type="dxa"/>
+                  </w:tcPr>
+                  <w:p>
+                    <w:pPr>
+                      <w:pStyle w:val="PargrafodaLista"/>
+                      <w:ind w:left="0"/>
+                      <w:rPr>
+                        <w:szCs w:val="28"/>
+                        <w:lang w:val="pt-BR"/>
+                      </w:rPr>
+                    </w:pPr>
+                  </w:p>
+                </w:tc>
+                <w:tc>
+                  <w:tcPr>
+                    <w:tcW w:w="2268" w:type="dxa"/>
+                  </w:tcPr>
+                  <w:p>
+                    <w:pPr>
+                      <w:pStyle w:val="PargrafodaLista"/>
+                      <w:ind w:left="0"/>
+                      <w:rPr>
+                        <w:szCs w:val="28"/>
+                        <w:lang w:val="pt-BR"/>
+                      </w:rPr>
+                    </w:pPr>
+                  </w:p>
+                </w:tc>
+              </w:tr>
+              <w:tr>
+                <w:tc>
+                  <w:tcPr>
+                    <w:tcW w:w="2267" w:type="dxa"/>
+                  </w:tcPr>
+                  <w:p>
+                    <w:pPr>
+                      <w:pStyle w:val="PargrafodaLista"/>
+                      <w:ind w:left="0"/>
+                      <w:rPr>
+                        <w:szCs w:val="28"/>
+                        <w:lang w:val="pt-BR"/>
+                      </w:rPr>
+                    </w:pPr>
+                  </w:p>
+                </w:tc>
+                <w:tc>
+                  <w:tcPr>
+                    <w:tcW w:w="2268" w:type="dxa"/>
+                  </w:tcPr>
+                  <w:p>
+                    <w:pPr>
+                      <w:pStyle w:val="PargrafodaLista"/>
+                      <w:ind w:left="0"/>
+                      <w:rPr>
+                        <w:szCs w:val="28"/>
+                        <w:lang w:val="pt-BR"/>
+                      </w:rPr>
+                    </w:pPr>
+                  </w:p>
+                </w:tc>
+                <w:tc>
+                  <w:tcPr>
+                    <w:tcW w:w="2268" w:type="dxa"/>
+                  </w:tcPr>
+                  <w:p>
+                    <w:pPr>
+                      <w:pStyle w:val="PargrafodaLista"/>
+                      <w:ind w:left="0"/>
+                      <w:rPr>
+                        <w:szCs w:val="28"/>
+                        <w:lang w:val="pt-BR"/>
+                      </w:rPr>
+                    </w:pPr>
+                  </w:p>
+                </w:tc>
+                <w:tc>
+                  <w:tcPr>
+                    <w:tcW w:w="2268" w:type="dxa"/>
+                  </w:tcPr>
+                  <w:p>
+                    <w:pPr>
+                      <w:pStyle w:val="PargrafodaLista"/>
+                      <w:ind w:left="0"/>
+                      <w:rPr>
+                        <w:szCs w:val="28"/>
+                        <w:lang w:val="pt-BR"/>
+                      </w:rPr>
+                    </w:pPr>
+                  </w:p>
+                </w:tc>
+              </w:tr>
+            </w:tbl>
+            <w:p>
+              <w:pPr>
+                <w:pStyle w:val="PargrafodaLista"/>
+                <w:numPr>
+                  <w:ilvl w:val="1"/>
+                  <w:numId w:val="1"/>
+                </w:numPr>
+                <w:rPr>
+                  <w:sz w:val="36"/>
+                  <w:szCs w:val="36"/>
+                  <w:lang w:val="pt-BR"/>
+                </w:rPr>
+              </w:pPr>
+              <w:r>
+                <w:rPr>
+                  <w:sz w:val="36"/>
+                  <w:szCs w:val="36"/>
+                  <w:lang w:val="pt-BR"/>
+                </w:rPr>
+                <w:t>Descrição do Processo</w:t>
+              </w:r>
+            </w:p>
+            <w:sdt>
+              <w:sdtPr>
+                <w:rPr>
+                  <w:rFonts w:eastAsiaTheme="minorEastAsia" w:cstheme="minorBidi"/>
+                  <w:b/>
+                  <w:sz w:val="24"/>
+                  <w:szCs w:val="24"/>
+                  <w:lang w:val="pt-BR"/>
+                </w:rPr>
+                <w:id w:val="-1268230150"/>
+                <w:placeholder>
+                  <w:docPart w:val="ABA9F1053C2D8D4EA384DC9C13F0BEB7"/>
+                </w:placeholder>
+                <w15:appearance w15:val="hidden"/>
+              </w:sdtPr>
+              <w:sdtEndPr>
+                <w:rPr>
+                  <w:szCs w:val="21"/>
+                </w:rPr>
+              </w:sdtEndPr>
+              <w:sdtContent>
+                <w:p>
+                  <w:pPr>
+                    <w:pStyle w:val="Ttulo2"/>
+                    <w:ind w:firstLine="720"/>
+                    <w:rPr>
+                      <w:rFonts w:eastAsiaTheme="minorEastAsia" w:cstheme="minorBidi"/>
+                      <w:b/>
+                      <w:sz w:val="24"/>
+                      <w:szCs w:val="24"/>
+                      <w:lang w:val="pt-BR"/>
+                    </w:rPr>
+                  </w:pPr>
+                </w:p>
+                <w:p>
+                  <w:pPr>
+                    <w:pStyle w:val="Ttulo2"/>
+                    <w:ind w:firstLine="720"/>
+                    <w:rPr>
+                      <w:sz w:val="22"/>
+                      <w:szCs w:val="22"/>
+                      <w:lang w:val="pt-BR"/>
+                    </w:rPr>
+                  </w:pPr>
+                  <w:r>
+                    <w:rPr>
+                      <w:bCs/>
+                      <w:sz w:val="28"/>
+                      <w:szCs w:val="22"/>
+                      <w:lang w:val="pt-BR"/>
+                    </w:rPr>
+                    <w:t>O processo consiste em atualizarmos os seguintes documentos:</w:t>
+                  </w:r>
+                </w:p>
+                <w:p>
+                  <w:pPr>
+                    <w:pStyle w:val="PargrafodaLista"/>
+                    <w:numPr>
+                      <w:ilvl w:val="0"/>
+                      <w:numId w:val="4"/>
+                    </w:numPr>
+                    <w:rPr>
+                      <w:b w:val="0"/>
+                      <w:bCs/>
+                      <w:szCs w:val="28"/>
+                      <w:lang w:val="pt-BR"/>
+                    </w:rPr>
+                  </w:pPr>
+                  <w:r>
+                    <w:rPr>
+                      <w:b w:val="0"/>
+                      <w:bCs/>
+                      <w:szCs w:val="28"/>
+                      <w:lang w:val="pt-BR"/>
+                    </w:rPr>
+                    <w:t>Planilha compras</w:t>
+                  </w:r>
+                </w:p>
+                <w:p>
+                  <w:pPr>
+                    <w:pStyle w:val="PargrafodaLista"/>
+                    <w:numPr>
+                      <w:ilvl w:val="0"/>
+                      <w:numId w:val="4"/>
+                    </w:numPr>
+                    <w:rPr>
+                      <w:b w:val="0"/>
+                      <w:bCs/>
+                      <w:szCs w:val="28"/>
+                      <w:lang w:val="pt-BR"/>
+                    </w:rPr>
+                  </w:pPr>
+                  <w:r>
+                    <w:rPr>
+                      <w:b w:val="0"/>
+                      <w:bCs/>
+                      <w:szCs w:val="28"/>
+                      <w:lang w:val="pt-BR"/>
+                    </w:rPr>
+                    <w:t>Estoque</w:t>
+                  </w:r>
+                </w:p>
+                <w:p>
+                  <w:pPr>
+                    <w:ind w:left="1260"/>
+                    <w:rPr>
+                      <w:b w:val="0"/>
+                      <w:bCs/>
+                      <w:szCs w:val="28"/>
+                      <w:lang w:val="pt-BR"/>
+                    </w:rPr>
+                  </w:pPr>
+                </w:p>
+                <w:p>
+                  <w:pPr>
+                    <w:ind w:left="1260"/>
+                    <w:rPr>
+                      <w:b w:val="0"/>
+                      <w:bCs/>
+                      <w:szCs w:val="28"/>
+                      <w:lang w:val="pt-BR"/>
+                    </w:rPr>
+                  </w:pPr>
+                  <w:r>
+                    <w:rPr>
+                      <w:b w:val="0"/>
+                      <w:bCs/>
+                      <w:szCs w:val="28"/>
+                      <w:lang w:val="pt-BR"/>
+                    </w:rPr>
+                    <w:t>De acordo com a planilha “Modelo Produtos”.</w:t>
+                  </w:r>
+                </w:p>
+                <w:p>
+                  <w:pPr>
+                    <w:ind w:left="1260"/>
+                    <w:rPr>
+                      <w:b w:val="0"/>
+                      <w:bCs/>
+                      <w:szCs w:val="28"/>
+                      <w:lang w:val="pt-BR"/>
+                    </w:rPr>
+                  </w:pPr>
+                </w:p>
+                <w:p>
+                  <w:pPr>
+                    <w:ind w:left="1260"/>
+                    <w:rPr>
+                      <w:b w:val="0"/>
+                      <w:bCs/>
+                      <w:szCs w:val="28"/>
+                      <w:lang w:val="pt-BR"/>
+                    </w:rPr>
+                  </w:pPr>
+                  <w:r>
+                    <w:rPr>
+                      <w:b w:val="0"/>
+                      <w:bCs/>
+                      <w:szCs w:val="28"/>
+                      <w:lang w:val="pt-BR"/>
+                    </w:rPr>
+                    <w:t xml:space="preserve">A intenção do robô será que sempre no final do dia, deveremos equalizar as planilhas que compõem o estoque. </w:t>
+                  </w:r>
+                  <w:r>
+                    <w:rPr>
+                      <w:b w:val="0"/>
+                      <w:bCs/>
+                      <w:szCs w:val="28"/>
+                      <w:lang w:val="pt-BR"/>
+                    </w:rPr>
+                    <w:t xml:space="preserve">Sempre antes de finalizar o dia, o robô deverá ser iniciado para que os novos registros/pedidos sejam adicionados em todas as planilhas. </w:t>
+                  </w:r>
+                </w:p>
+                <w:p>
+                  <w:pPr>
+                    <w:ind w:left="1260"/>
+                    <w:rPr>
+                      <w:sz w:val="24"/>
+                      <w:szCs w:val="21"/>
+                      <w:lang w:val="pt-BR"/>
+                    </w:rPr>
+                  </w:pPr>
+                </w:p>
+                <w:p>
+                  <w:pPr>
+                    <w:ind w:left="1260"/>
+                    <w:rPr>
+                      <w:sz w:val="24"/>
+                      <w:szCs w:val="21"/>
+                      <w:lang w:val="pt-BR"/>
+                    </w:rPr>
+                  </w:pPr>
+                </w:p>
+              </w:sdtContent>
+            </w:sdt>
+          </w:sdtContent>
+        </w:sdt>
+      </w:sdtContent>
+    </w:sdt>
     <w:p>
       <w:pPr>
         <w:pStyle w:val="Ttulo2"/>
@@ -1804,8 +1756,51 @@
           <w:szCs w:val="32"/>
           <w:lang w:val="pt-BR"/>
         </w:rPr>
-        <w:t>Lista de Sistemas</w:t>
+        <w:t xml:space="preserve">Lista de </w:t>
       </w:r>
+      <w:r>
+        <w:rPr>
+          <w:sz w:val="32"/>
+          <w:szCs w:val="32"/>
+          <w:lang w:val="pt-BR"/>
+        </w:rPr>
+        <w:t>Planilhas</w:t>
+      </w:r>
+    </w:p>
+    <w:p>
+      <w:pPr>
+        <w:rPr>
+          <w:lang w:val="pt-BR"/>
+        </w:rPr>
+      </w:pPr>
+    </w:p>
+    <w:p>
+      <w:pPr>
+        <w:rPr>
+          <w:lang w:val="pt-BR"/>
+        </w:rPr>
+      </w:pPr>
+    </w:p>
+    <w:p>
+      <w:pPr>
+        <w:rPr>
+          <w:lang w:val="pt-BR"/>
+        </w:rPr>
+      </w:pPr>
+    </w:p>
+    <w:p>
+      <w:pPr>
+        <w:rPr>
+          <w:lang w:val="pt-BR"/>
+        </w:rPr>
+      </w:pPr>
+    </w:p>
+    <w:p>
+      <w:pPr>
+        <w:rPr>
+          <w:lang w:val="pt-BR"/>
+        </w:rPr>
+      </w:pPr>
     </w:p>
     <w:tbl>
       <w:tblPr>
@@ -1840,7 +1835,8 @@
                 <w:szCs w:val="28"/>
                 <w:lang w:val="pt-BR"/>
               </w:rPr>
-              <w:t>Sistema</w:t>
+              <w:lastRenderedPageBreak/>
+              <w:t>Planilha</w:t>
             </w:r>
           </w:p>
         </w:tc>
@@ -1861,7 +1857,7 @@
                 <w:szCs w:val="28"/>
                 <w:lang w:val="pt-BR"/>
               </w:rPr>
-              <w:t>Artefato</w:t>
+              <w:t>Campos a serem equalizados</w:t>
             </w:r>
           </w:p>
         </w:tc>
@@ -1882,7 +1878,7 @@
                 <w:szCs w:val="28"/>
                 <w:lang w:val="pt-BR"/>
               </w:rPr>
-              <w:t>Usuário</w:t>
+              <w:t>Enviar</w:t>
             </w:r>
           </w:p>
         </w:tc>
@@ -1903,7 +1899,7 @@
                 <w:szCs w:val="28"/>
                 <w:lang w:val="pt-BR"/>
               </w:rPr>
-              <w:t>Senha</w:t>
+              <w:t>Receber</w:t>
             </w:r>
           </w:p>
         </w:tc>
@@ -1929,7 +1925,7 @@
                 <w:szCs w:val="28"/>
                 <w:lang w:val="pt-BR"/>
               </w:rPr>
-              <w:t>Pluga *</w:t>
+              <w:t>Modelo Produtos</w:t>
             </w:r>
           </w:p>
         </w:tc>
@@ -1950,14 +1946,7 @@
                 <w:szCs w:val="28"/>
                 <w:lang w:val="pt-BR"/>
               </w:rPr>
-              <w:t xml:space="preserve">Extração </w:t>
-            </w:r>
-            <w:r>
-              <w:rPr>
-                <w:szCs w:val="28"/>
-                <w:lang w:val="pt-BR"/>
-              </w:rPr>
-              <w:t>dos pedidos</w:t>
+              <w:t>Nome do produto</w:t>
             </w:r>
           </w:p>
         </w:tc>
@@ -1978,7 +1967,7 @@
                 <w:szCs w:val="28"/>
                 <w:lang w:val="pt-BR"/>
               </w:rPr>
-              <w:t>A Definir</w:t>
+              <w:t>SIM</w:t>
             </w:r>
           </w:p>
         </w:tc>
@@ -1999,7 +1988,7 @@
                 <w:szCs w:val="28"/>
                 <w:lang w:val="pt-BR"/>
               </w:rPr>
-              <w:t>A Definir</w:t>
+              <w:t>NÃO</w:t>
             </w:r>
           </w:p>
         </w:tc>
@@ -2022,7 +2011,7 @@
                 <w:szCs w:val="28"/>
                 <w:lang w:val="pt-BR"/>
               </w:rPr>
-              <w:t>Automation Anywhere (Community)</w:t>
+              <w:t>Modelo Produtos</w:t>
             </w:r>
           </w:p>
         </w:tc>
@@ -2043,7 +2032,7 @@
                 <w:szCs w:val="28"/>
                 <w:lang w:val="pt-BR"/>
               </w:rPr>
-              <w:t>Recebimento dos pedidos e tratamento dos dados para lançamento</w:t>
+              <w:t>Código</w:t>
             </w:r>
           </w:p>
         </w:tc>
@@ -2064,7 +2053,7 @@
                 <w:szCs w:val="28"/>
                 <w:lang w:val="pt-BR"/>
               </w:rPr>
-              <w:t>A Definir</w:t>
+              <w:t>SIM</w:t>
             </w:r>
           </w:p>
         </w:tc>
@@ -2085,7 +2074,1094 @@
                 <w:szCs w:val="28"/>
                 <w:lang w:val="pt-BR"/>
               </w:rPr>
-              <w:t>A Definir</w:t>
+              <w:t>NÃO</w:t>
+            </w:r>
+          </w:p>
+        </w:tc>
+      </w:tr>
+      <w:tr>
+        <w:trPr>
+          <w:cnfStyle w:val="000000100000" w:firstRow="0" w:lastRow="0" w:firstColumn="0" w:lastColumn="0" w:oddVBand="0" w:evenVBand="0" w:oddHBand="1" w:evenHBand="0" w:firstRowFirstColumn="0" w:firstRowLastColumn="0" w:lastRowFirstColumn="0" w:lastRowLastColumn="0"/>
+        </w:trPr>
+        <w:tc>
+          <w:tcPr>
+            <w:cnfStyle w:val="001000000000" w:firstRow="0" w:lastRow="0" w:firstColumn="1" w:lastColumn="0" w:oddVBand="0" w:evenVBand="0" w:oddHBand="0" w:evenHBand="0" w:firstRowFirstColumn="0" w:firstRowLastColumn="0" w:lastRowFirstColumn="0" w:lastRowLastColumn="0"/>
+            <w:tcW w:w="2506" w:type="dxa"/>
+          </w:tcPr>
+          <w:p>
+            <w:pPr>
+              <w:rPr>
+                <w:szCs w:val="28"/>
+                <w:lang w:val="pt-BR"/>
+              </w:rPr>
+            </w:pPr>
+            <w:r>
+              <w:rPr>
+                <w:szCs w:val="28"/>
+                <w:lang w:val="pt-BR"/>
+              </w:rPr>
+              <w:t>Modelo Produtos</w:t>
+            </w:r>
+          </w:p>
+        </w:tc>
+        <w:tc>
+          <w:tcPr>
+            <w:tcW w:w="2506" w:type="dxa"/>
+          </w:tcPr>
+          <w:p>
+            <w:pPr>
+              <w:cnfStyle w:val="000000100000" w:firstRow="0" w:lastRow="0" w:firstColumn="0" w:lastColumn="0" w:oddVBand="0" w:evenVBand="0" w:oddHBand="1" w:evenHBand="0" w:firstRowFirstColumn="0" w:firstRowLastColumn="0" w:lastRowFirstColumn="0" w:lastRowLastColumn="0"/>
+              <w:rPr>
+                <w:szCs w:val="28"/>
+                <w:lang w:val="pt-BR"/>
+              </w:rPr>
+            </w:pPr>
+            <w:r>
+              <w:rPr>
+                <w:szCs w:val="28"/>
+                <w:lang w:val="pt-BR"/>
+              </w:rPr>
+              <w:t>Unidade</w:t>
+            </w:r>
+          </w:p>
+        </w:tc>
+        <w:tc>
+          <w:tcPr>
+            <w:tcW w:w="2506" w:type="dxa"/>
+          </w:tcPr>
+          <w:p>
+            <w:pPr>
+              <w:cnfStyle w:val="000000100000" w:firstRow="0" w:lastRow="0" w:firstColumn="0" w:lastColumn="0" w:oddVBand="0" w:evenVBand="0" w:oddHBand="1" w:evenHBand="0" w:firstRowFirstColumn="0" w:firstRowLastColumn="0" w:lastRowFirstColumn="0" w:lastRowLastColumn="0"/>
+              <w:rPr>
+                <w:szCs w:val="28"/>
+                <w:lang w:val="pt-BR"/>
+              </w:rPr>
+            </w:pPr>
+            <w:r>
+              <w:rPr>
+                <w:szCs w:val="28"/>
+                <w:lang w:val="pt-BR"/>
+              </w:rPr>
+              <w:t>SIM</w:t>
+            </w:r>
+          </w:p>
+        </w:tc>
+        <w:tc>
+          <w:tcPr>
+            <w:tcW w:w="2506" w:type="dxa"/>
+          </w:tcPr>
+          <w:p>
+            <w:pPr>
+              <w:cnfStyle w:val="000000100000" w:firstRow="0" w:lastRow="0" w:firstColumn="0" w:lastColumn="0" w:oddVBand="0" w:evenVBand="0" w:oddHBand="1" w:evenHBand="0" w:firstRowFirstColumn="0" w:firstRowLastColumn="0" w:lastRowFirstColumn="0" w:lastRowLastColumn="0"/>
+              <w:rPr>
+                <w:szCs w:val="28"/>
+                <w:lang w:val="pt-BR"/>
+              </w:rPr>
+            </w:pPr>
+            <w:r>
+              <w:rPr>
+                <w:szCs w:val="28"/>
+                <w:lang w:val="pt-BR"/>
+              </w:rPr>
+              <w:t>NÃO</w:t>
+            </w:r>
+          </w:p>
+        </w:tc>
+      </w:tr>
+      <w:tr>
+        <w:tc>
+          <w:tcPr>
+            <w:cnfStyle w:val="001000000000" w:firstRow="0" w:lastRow="0" w:firstColumn="1" w:lastColumn="0" w:oddVBand="0" w:evenVBand="0" w:oddHBand="0" w:evenHBand="0" w:firstRowFirstColumn="0" w:firstRowLastColumn="0" w:lastRowFirstColumn="0" w:lastRowLastColumn="0"/>
+            <w:tcW w:w="2506" w:type="dxa"/>
+          </w:tcPr>
+          <w:p>
+            <w:pPr>
+              <w:rPr>
+                <w:szCs w:val="28"/>
+                <w:lang w:val="pt-BR"/>
+              </w:rPr>
+            </w:pPr>
+            <w:r>
+              <w:rPr>
+                <w:szCs w:val="28"/>
+                <w:lang w:val="pt-BR"/>
+              </w:rPr>
+              <w:t>Modelo Produtos</w:t>
+            </w:r>
+          </w:p>
+        </w:tc>
+        <w:tc>
+          <w:tcPr>
+            <w:tcW w:w="2506" w:type="dxa"/>
+          </w:tcPr>
+          <w:p>
+            <w:pPr>
+              <w:cnfStyle w:val="000000000000" w:firstRow="0" w:lastRow="0" w:firstColumn="0" w:lastColumn="0" w:oddVBand="0" w:evenVBand="0" w:oddHBand="0" w:evenHBand="0" w:firstRowFirstColumn="0" w:firstRowLastColumn="0" w:lastRowFirstColumn="0" w:lastRowLastColumn="0"/>
+              <w:rPr>
+                <w:szCs w:val="28"/>
+                <w:lang w:val="pt-BR"/>
+              </w:rPr>
+            </w:pPr>
+            <w:r>
+              <w:rPr>
+                <w:szCs w:val="28"/>
+                <w:lang w:val="pt-BR"/>
+              </w:rPr>
+              <w:t>NCM</w:t>
+            </w:r>
+          </w:p>
+        </w:tc>
+        <w:tc>
+          <w:tcPr>
+            <w:tcW w:w="2506" w:type="dxa"/>
+          </w:tcPr>
+          <w:p>
+            <w:pPr>
+              <w:cnfStyle w:val="000000000000" w:firstRow="0" w:lastRow="0" w:firstColumn="0" w:lastColumn="0" w:oddVBand="0" w:evenVBand="0" w:oddHBand="0" w:evenHBand="0" w:firstRowFirstColumn="0" w:firstRowLastColumn="0" w:lastRowFirstColumn="0" w:lastRowLastColumn="0"/>
+              <w:rPr>
+                <w:szCs w:val="28"/>
+                <w:lang w:val="pt-BR"/>
+              </w:rPr>
+            </w:pPr>
+            <w:r>
+              <w:rPr>
+                <w:szCs w:val="28"/>
+                <w:lang w:val="pt-BR"/>
+              </w:rPr>
+              <w:t>SIM</w:t>
+            </w:r>
+          </w:p>
+        </w:tc>
+        <w:tc>
+          <w:tcPr>
+            <w:tcW w:w="2506" w:type="dxa"/>
+          </w:tcPr>
+          <w:p>
+            <w:pPr>
+              <w:cnfStyle w:val="000000000000" w:firstRow="0" w:lastRow="0" w:firstColumn="0" w:lastColumn="0" w:oddVBand="0" w:evenVBand="0" w:oddHBand="0" w:evenHBand="0" w:firstRowFirstColumn="0" w:firstRowLastColumn="0" w:lastRowFirstColumn="0" w:lastRowLastColumn="0"/>
+              <w:rPr>
+                <w:szCs w:val="28"/>
+                <w:lang w:val="pt-BR"/>
+              </w:rPr>
+            </w:pPr>
+            <w:r>
+              <w:rPr>
+                <w:szCs w:val="28"/>
+                <w:lang w:val="pt-BR"/>
+              </w:rPr>
+              <w:t>NÃO</w:t>
+            </w:r>
+          </w:p>
+        </w:tc>
+      </w:tr>
+      <w:tr>
+        <w:trPr>
+          <w:cnfStyle w:val="000000100000" w:firstRow="0" w:lastRow="0" w:firstColumn="0" w:lastColumn="0" w:oddVBand="0" w:evenVBand="0" w:oddHBand="1" w:evenHBand="0" w:firstRowFirstColumn="0" w:firstRowLastColumn="0" w:lastRowFirstColumn="0" w:lastRowLastColumn="0"/>
+        </w:trPr>
+        <w:tc>
+          <w:tcPr>
+            <w:cnfStyle w:val="001000000000" w:firstRow="0" w:lastRow="0" w:firstColumn="1" w:lastColumn="0" w:oddVBand="0" w:evenVBand="0" w:oddHBand="0" w:evenHBand="0" w:firstRowFirstColumn="0" w:firstRowLastColumn="0" w:lastRowFirstColumn="0" w:lastRowLastColumn="0"/>
+            <w:tcW w:w="2506" w:type="dxa"/>
+          </w:tcPr>
+          <w:p>
+            <w:pPr>
+              <w:rPr>
+                <w:szCs w:val="28"/>
+                <w:lang w:val="pt-BR"/>
+              </w:rPr>
+            </w:pPr>
+            <w:r>
+              <w:rPr>
+                <w:szCs w:val="28"/>
+                <w:lang w:val="pt-BR"/>
+              </w:rPr>
+              <w:t>Modelo Produtos</w:t>
+            </w:r>
+          </w:p>
+        </w:tc>
+        <w:tc>
+          <w:tcPr>
+            <w:tcW w:w="2506" w:type="dxa"/>
+          </w:tcPr>
+          <w:p>
+            <w:pPr>
+              <w:cnfStyle w:val="000000100000" w:firstRow="0" w:lastRow="0" w:firstColumn="0" w:lastColumn="0" w:oddVBand="0" w:evenVBand="0" w:oddHBand="1" w:evenHBand="0" w:firstRowFirstColumn="0" w:firstRowLastColumn="0" w:lastRowFirstColumn="0" w:lastRowLastColumn="0"/>
+              <w:rPr>
+                <w:szCs w:val="28"/>
+                <w:lang w:val="pt-BR"/>
+              </w:rPr>
+            </w:pPr>
+            <w:r>
+              <w:rPr>
+                <w:szCs w:val="28"/>
+                <w:lang w:val="pt-BR"/>
+              </w:rPr>
+              <w:t>Categoria Produto</w:t>
+            </w:r>
+          </w:p>
+        </w:tc>
+        <w:tc>
+          <w:tcPr>
+            <w:tcW w:w="2506" w:type="dxa"/>
+          </w:tcPr>
+          <w:p>
+            <w:pPr>
+              <w:cnfStyle w:val="000000100000" w:firstRow="0" w:lastRow="0" w:firstColumn="0" w:lastColumn="0" w:oddVBand="0" w:evenVBand="0" w:oddHBand="1" w:evenHBand="0" w:firstRowFirstColumn="0" w:firstRowLastColumn="0" w:lastRowFirstColumn="0" w:lastRowLastColumn="0"/>
+              <w:rPr>
+                <w:szCs w:val="28"/>
+                <w:lang w:val="pt-BR"/>
+              </w:rPr>
+            </w:pPr>
+            <w:r>
+              <w:rPr>
+                <w:szCs w:val="28"/>
+                <w:lang w:val="pt-BR"/>
+              </w:rPr>
+              <w:t>SIM</w:t>
+            </w:r>
+          </w:p>
+        </w:tc>
+        <w:tc>
+          <w:tcPr>
+            <w:tcW w:w="2506" w:type="dxa"/>
+          </w:tcPr>
+          <w:p>
+            <w:pPr>
+              <w:cnfStyle w:val="000000100000" w:firstRow="0" w:lastRow="0" w:firstColumn="0" w:lastColumn="0" w:oddVBand="0" w:evenVBand="0" w:oddHBand="1" w:evenHBand="0" w:firstRowFirstColumn="0" w:firstRowLastColumn="0" w:lastRowFirstColumn="0" w:lastRowLastColumn="0"/>
+              <w:rPr>
+                <w:szCs w:val="28"/>
+                <w:lang w:val="pt-BR"/>
+              </w:rPr>
+            </w:pPr>
+            <w:r>
+              <w:rPr>
+                <w:szCs w:val="28"/>
+                <w:lang w:val="pt-BR"/>
+              </w:rPr>
+              <w:t>NÃO</w:t>
+            </w:r>
+          </w:p>
+        </w:tc>
+      </w:tr>
+      <w:tr>
+        <w:tc>
+          <w:tcPr>
+            <w:cnfStyle w:val="001000000000" w:firstRow="0" w:lastRow="0" w:firstColumn="1" w:lastColumn="0" w:oddVBand="0" w:evenVBand="0" w:oddHBand="0" w:evenHBand="0" w:firstRowFirstColumn="0" w:firstRowLastColumn="0" w:lastRowFirstColumn="0" w:lastRowLastColumn="0"/>
+            <w:tcW w:w="2506" w:type="dxa"/>
+          </w:tcPr>
+          <w:p>
+            <w:pPr>
+              <w:rPr>
+                <w:szCs w:val="28"/>
+                <w:lang w:val="pt-BR"/>
+              </w:rPr>
+            </w:pPr>
+            <w:r>
+              <w:rPr>
+                <w:szCs w:val="28"/>
+                <w:lang w:val="pt-BR"/>
+              </w:rPr>
+              <w:t>Estoque</w:t>
+            </w:r>
+          </w:p>
+        </w:tc>
+        <w:tc>
+          <w:tcPr>
+            <w:tcW w:w="2506" w:type="dxa"/>
+          </w:tcPr>
+          <w:p>
+            <w:pPr>
+              <w:cnfStyle w:val="000000000000" w:firstRow="0" w:lastRow="0" w:firstColumn="0" w:lastColumn="0" w:oddVBand="0" w:evenVBand="0" w:oddHBand="0" w:evenHBand="0" w:firstRowFirstColumn="0" w:firstRowLastColumn="0" w:lastRowFirstColumn="0" w:lastRowLastColumn="0"/>
+              <w:rPr>
+                <w:szCs w:val="28"/>
+                <w:lang w:val="pt-BR"/>
+              </w:rPr>
+            </w:pPr>
+            <w:r>
+              <w:rPr>
+                <w:szCs w:val="28"/>
+                <w:lang w:val="pt-BR"/>
+              </w:rPr>
+              <w:t>Código</w:t>
+            </w:r>
+          </w:p>
+        </w:tc>
+        <w:tc>
+          <w:tcPr>
+            <w:tcW w:w="2506" w:type="dxa"/>
+          </w:tcPr>
+          <w:p>
+            <w:pPr>
+              <w:cnfStyle w:val="000000000000" w:firstRow="0" w:lastRow="0" w:firstColumn="0" w:lastColumn="0" w:oddVBand="0" w:evenVBand="0" w:oddHBand="0" w:evenHBand="0" w:firstRowFirstColumn="0" w:firstRowLastColumn="0" w:lastRowFirstColumn="0" w:lastRowLastColumn="0"/>
+              <w:rPr>
+                <w:szCs w:val="28"/>
+                <w:lang w:val="pt-BR"/>
+              </w:rPr>
+            </w:pPr>
+            <w:r>
+              <w:rPr>
+                <w:szCs w:val="28"/>
+                <w:lang w:val="pt-BR"/>
+              </w:rPr>
+              <w:t>NÃO</w:t>
+            </w:r>
+          </w:p>
+        </w:tc>
+        <w:tc>
+          <w:tcPr>
+            <w:tcW w:w="2506" w:type="dxa"/>
+          </w:tcPr>
+          <w:p>
+            <w:pPr>
+              <w:cnfStyle w:val="000000000000" w:firstRow="0" w:lastRow="0" w:firstColumn="0" w:lastColumn="0" w:oddVBand="0" w:evenVBand="0" w:oddHBand="0" w:evenHBand="0" w:firstRowFirstColumn="0" w:firstRowLastColumn="0" w:lastRowFirstColumn="0" w:lastRowLastColumn="0"/>
+              <w:rPr>
+                <w:szCs w:val="28"/>
+                <w:lang w:val="pt-BR"/>
+              </w:rPr>
+            </w:pPr>
+            <w:r>
+              <w:rPr>
+                <w:szCs w:val="28"/>
+                <w:lang w:val="pt-BR"/>
+              </w:rPr>
+              <w:t>NÃO</w:t>
+            </w:r>
+          </w:p>
+        </w:tc>
+      </w:tr>
+      <w:tr>
+        <w:trPr>
+          <w:cnfStyle w:val="000000100000" w:firstRow="0" w:lastRow="0" w:firstColumn="0" w:lastColumn="0" w:oddVBand="0" w:evenVBand="0" w:oddHBand="1" w:evenHBand="0" w:firstRowFirstColumn="0" w:firstRowLastColumn="0" w:lastRowFirstColumn="0" w:lastRowLastColumn="0"/>
+        </w:trPr>
+        <w:tc>
+          <w:tcPr>
+            <w:cnfStyle w:val="001000000000" w:firstRow="0" w:lastRow="0" w:firstColumn="1" w:lastColumn="0" w:oddVBand="0" w:evenVBand="0" w:oddHBand="0" w:evenHBand="0" w:firstRowFirstColumn="0" w:firstRowLastColumn="0" w:lastRowFirstColumn="0" w:lastRowLastColumn="0"/>
+            <w:tcW w:w="2506" w:type="dxa"/>
+          </w:tcPr>
+          <w:p>
+            <w:pPr>
+              <w:rPr>
+                <w:szCs w:val="28"/>
+                <w:lang w:val="pt-BR"/>
+              </w:rPr>
+            </w:pPr>
+            <w:r>
+              <w:rPr>
+                <w:szCs w:val="28"/>
+                <w:lang w:val="pt-BR"/>
+              </w:rPr>
+              <w:t>Estoque</w:t>
+            </w:r>
+          </w:p>
+        </w:tc>
+        <w:tc>
+          <w:tcPr>
+            <w:tcW w:w="2506" w:type="dxa"/>
+          </w:tcPr>
+          <w:p>
+            <w:pPr>
+              <w:cnfStyle w:val="000000100000" w:firstRow="0" w:lastRow="0" w:firstColumn="0" w:lastColumn="0" w:oddVBand="0" w:evenVBand="0" w:oddHBand="1" w:evenHBand="0" w:firstRowFirstColumn="0" w:firstRowLastColumn="0" w:lastRowFirstColumn="0" w:lastRowLastColumn="0"/>
+              <w:rPr>
+                <w:szCs w:val="28"/>
+                <w:lang w:val="pt-BR"/>
+              </w:rPr>
+            </w:pPr>
+            <w:r>
+              <w:rPr>
+                <w:szCs w:val="28"/>
+                <w:lang w:val="pt-BR"/>
+              </w:rPr>
+              <w:t>Produto</w:t>
+            </w:r>
+          </w:p>
+        </w:tc>
+        <w:tc>
+          <w:tcPr>
+            <w:tcW w:w="2506" w:type="dxa"/>
+          </w:tcPr>
+          <w:p>
+            <w:pPr>
+              <w:cnfStyle w:val="000000100000" w:firstRow="0" w:lastRow="0" w:firstColumn="0" w:lastColumn="0" w:oddVBand="0" w:evenVBand="0" w:oddHBand="1" w:evenHBand="0" w:firstRowFirstColumn="0" w:firstRowLastColumn="0" w:lastRowFirstColumn="0" w:lastRowLastColumn="0"/>
+              <w:rPr>
+                <w:szCs w:val="28"/>
+                <w:lang w:val="pt-BR"/>
+              </w:rPr>
+            </w:pPr>
+            <w:r>
+              <w:rPr>
+                <w:szCs w:val="28"/>
+                <w:lang w:val="pt-BR"/>
+              </w:rPr>
+              <w:t>NÃO</w:t>
+            </w:r>
+          </w:p>
+        </w:tc>
+        <w:tc>
+          <w:tcPr>
+            <w:tcW w:w="2506" w:type="dxa"/>
+          </w:tcPr>
+          <w:p>
+            <w:pPr>
+              <w:cnfStyle w:val="000000100000" w:firstRow="0" w:lastRow="0" w:firstColumn="0" w:lastColumn="0" w:oddVBand="0" w:evenVBand="0" w:oddHBand="1" w:evenHBand="0" w:firstRowFirstColumn="0" w:firstRowLastColumn="0" w:lastRowFirstColumn="0" w:lastRowLastColumn="0"/>
+              <w:rPr>
+                <w:szCs w:val="28"/>
+                <w:lang w:val="pt-BR"/>
+              </w:rPr>
+            </w:pPr>
+            <w:r>
+              <w:rPr>
+                <w:szCs w:val="28"/>
+                <w:lang w:val="pt-BR"/>
+              </w:rPr>
+              <w:t>NÃO</w:t>
+            </w:r>
+          </w:p>
+        </w:tc>
+      </w:tr>
+      <w:tr>
+        <w:tc>
+          <w:tcPr>
+            <w:cnfStyle w:val="001000000000" w:firstRow="0" w:lastRow="0" w:firstColumn="1" w:lastColumn="0" w:oddVBand="0" w:evenVBand="0" w:oddHBand="0" w:evenHBand="0" w:firstRowFirstColumn="0" w:firstRowLastColumn="0" w:lastRowFirstColumn="0" w:lastRowLastColumn="0"/>
+            <w:tcW w:w="2506" w:type="dxa"/>
+          </w:tcPr>
+          <w:p>
+            <w:pPr>
+              <w:rPr>
+                <w:szCs w:val="28"/>
+                <w:lang w:val="pt-BR"/>
+              </w:rPr>
+            </w:pPr>
+            <w:r>
+              <w:rPr>
+                <w:szCs w:val="28"/>
+                <w:lang w:val="pt-BR"/>
+              </w:rPr>
+              <w:t>Estoque</w:t>
+            </w:r>
+          </w:p>
+        </w:tc>
+        <w:tc>
+          <w:tcPr>
+            <w:tcW w:w="2506" w:type="dxa"/>
+          </w:tcPr>
+          <w:p>
+            <w:pPr>
+              <w:cnfStyle w:val="000000000000" w:firstRow="0" w:lastRow="0" w:firstColumn="0" w:lastColumn="0" w:oddVBand="0" w:evenVBand="0" w:oddHBand="0" w:evenHBand="0" w:firstRowFirstColumn="0" w:firstRowLastColumn="0" w:lastRowFirstColumn="0" w:lastRowLastColumn="0"/>
+              <w:rPr>
+                <w:szCs w:val="28"/>
+                <w:lang w:val="pt-BR"/>
+              </w:rPr>
+            </w:pPr>
+            <w:r>
+              <w:rPr>
+                <w:szCs w:val="28"/>
+                <w:lang w:val="pt-BR"/>
+              </w:rPr>
+              <w:t>Reservado</w:t>
+            </w:r>
+            <w:r>
+              <w:rPr>
+                <w:szCs w:val="28"/>
+                <w:lang w:val="pt-BR"/>
+              </w:rPr>
+              <w:t xml:space="preserve"> (</w:t>
+            </w:r>
+            <w:proofErr w:type="spellStart"/>
+            <w:r>
+              <w:rPr>
+                <w:szCs w:val="28"/>
+                <w:lang w:val="pt-BR"/>
+              </w:rPr>
+              <w:t>Qtd</w:t>
+            </w:r>
+            <w:proofErr w:type="spellEnd"/>
+            <w:r>
+              <w:rPr>
+                <w:szCs w:val="28"/>
+                <w:lang w:val="pt-BR"/>
+              </w:rPr>
+              <w:t>)</w:t>
+            </w:r>
+          </w:p>
+        </w:tc>
+        <w:tc>
+          <w:tcPr>
+            <w:tcW w:w="2506" w:type="dxa"/>
+          </w:tcPr>
+          <w:p>
+            <w:pPr>
+              <w:cnfStyle w:val="000000000000" w:firstRow="0" w:lastRow="0" w:firstColumn="0" w:lastColumn="0" w:oddVBand="0" w:evenVBand="0" w:oddHBand="0" w:evenHBand="0" w:firstRowFirstColumn="0" w:firstRowLastColumn="0" w:lastRowFirstColumn="0" w:lastRowLastColumn="0"/>
+              <w:rPr>
+                <w:szCs w:val="28"/>
+                <w:lang w:val="pt-BR"/>
+              </w:rPr>
+            </w:pPr>
+            <w:r>
+              <w:rPr>
+                <w:szCs w:val="28"/>
+                <w:lang w:val="pt-BR"/>
+              </w:rPr>
+              <w:t>SIM (Compras)</w:t>
+            </w:r>
+          </w:p>
+        </w:tc>
+        <w:tc>
+          <w:tcPr>
+            <w:tcW w:w="2506" w:type="dxa"/>
+          </w:tcPr>
+          <w:p>
+            <w:pPr>
+              <w:cnfStyle w:val="000000000000" w:firstRow="0" w:lastRow="0" w:firstColumn="0" w:lastColumn="0" w:oddVBand="0" w:evenVBand="0" w:oddHBand="0" w:evenHBand="0" w:firstRowFirstColumn="0" w:firstRowLastColumn="0" w:lastRowFirstColumn="0" w:lastRowLastColumn="0"/>
+              <w:rPr>
+                <w:szCs w:val="28"/>
+                <w:lang w:val="pt-BR"/>
+              </w:rPr>
+            </w:pPr>
+            <w:r>
+              <w:rPr>
+                <w:szCs w:val="28"/>
+                <w:lang w:val="pt-BR"/>
+              </w:rPr>
+              <w:t>SIM (Compras)</w:t>
+            </w:r>
+          </w:p>
+        </w:tc>
+      </w:tr>
+      <w:tr>
+        <w:trPr>
+          <w:cnfStyle w:val="000000100000" w:firstRow="0" w:lastRow="0" w:firstColumn="0" w:lastColumn="0" w:oddVBand="0" w:evenVBand="0" w:oddHBand="1" w:evenHBand="0" w:firstRowFirstColumn="0" w:firstRowLastColumn="0" w:lastRowFirstColumn="0" w:lastRowLastColumn="0"/>
+        </w:trPr>
+        <w:tc>
+          <w:tcPr>
+            <w:cnfStyle w:val="001000000000" w:firstRow="0" w:lastRow="0" w:firstColumn="1" w:lastColumn="0" w:oddVBand="0" w:evenVBand="0" w:oddHBand="0" w:evenHBand="0" w:firstRowFirstColumn="0" w:firstRowLastColumn="0" w:lastRowFirstColumn="0" w:lastRowLastColumn="0"/>
+            <w:tcW w:w="2506" w:type="dxa"/>
+          </w:tcPr>
+          <w:p>
+            <w:pPr>
+              <w:rPr>
+                <w:szCs w:val="28"/>
+                <w:lang w:val="pt-BR"/>
+              </w:rPr>
+            </w:pPr>
+            <w:r>
+              <w:rPr>
+                <w:szCs w:val="28"/>
+                <w:lang w:val="pt-BR"/>
+              </w:rPr>
+              <w:t>Estoque</w:t>
+            </w:r>
+          </w:p>
+        </w:tc>
+        <w:tc>
+          <w:tcPr>
+            <w:tcW w:w="2506" w:type="dxa"/>
+          </w:tcPr>
+          <w:p>
+            <w:pPr>
+              <w:cnfStyle w:val="000000100000" w:firstRow="0" w:lastRow="0" w:firstColumn="0" w:lastColumn="0" w:oddVBand="0" w:evenVBand="0" w:oddHBand="1" w:evenHBand="0" w:firstRowFirstColumn="0" w:firstRowLastColumn="0" w:lastRowFirstColumn="0" w:lastRowLastColumn="0"/>
+              <w:rPr>
+                <w:szCs w:val="28"/>
+                <w:lang w:val="pt-BR"/>
+              </w:rPr>
+            </w:pPr>
+            <w:r>
+              <w:rPr>
+                <w:szCs w:val="28"/>
+                <w:lang w:val="pt-BR"/>
+              </w:rPr>
+              <w:t>Quantidade</w:t>
+            </w:r>
+          </w:p>
+        </w:tc>
+        <w:tc>
+          <w:tcPr>
+            <w:tcW w:w="2506" w:type="dxa"/>
+          </w:tcPr>
+          <w:p>
+            <w:pPr>
+              <w:cnfStyle w:val="000000100000" w:firstRow="0" w:lastRow="0" w:firstColumn="0" w:lastColumn="0" w:oddVBand="0" w:evenVBand="0" w:oddHBand="1" w:evenHBand="0" w:firstRowFirstColumn="0" w:firstRowLastColumn="0" w:lastRowFirstColumn="0" w:lastRowLastColumn="0"/>
+              <w:rPr>
+                <w:szCs w:val="28"/>
+                <w:lang w:val="pt-BR"/>
+              </w:rPr>
+            </w:pPr>
+            <w:r>
+              <w:rPr>
+                <w:szCs w:val="28"/>
+                <w:lang w:val="pt-BR"/>
+              </w:rPr>
+              <w:t>SIM (Compras)</w:t>
+            </w:r>
+          </w:p>
+        </w:tc>
+        <w:tc>
+          <w:tcPr>
+            <w:tcW w:w="2506" w:type="dxa"/>
+          </w:tcPr>
+          <w:p>
+            <w:pPr>
+              <w:cnfStyle w:val="000000100000" w:firstRow="0" w:lastRow="0" w:firstColumn="0" w:lastColumn="0" w:oddVBand="0" w:evenVBand="0" w:oddHBand="1" w:evenHBand="0" w:firstRowFirstColumn="0" w:firstRowLastColumn="0" w:lastRowFirstColumn="0" w:lastRowLastColumn="0"/>
+              <w:rPr>
+                <w:szCs w:val="28"/>
+                <w:lang w:val="pt-BR"/>
+              </w:rPr>
+            </w:pPr>
+            <w:r>
+              <w:rPr>
+                <w:szCs w:val="28"/>
+                <w:lang w:val="pt-BR"/>
+              </w:rPr>
+              <w:t>SIM (</w:t>
+            </w:r>
+            <w:r>
+              <w:rPr>
+                <w:szCs w:val="28"/>
+                <w:lang w:val="pt-BR"/>
+              </w:rPr>
+              <w:t>Compras)</w:t>
+            </w:r>
+          </w:p>
+        </w:tc>
+      </w:tr>
+      <w:tr>
+        <w:tc>
+          <w:tcPr>
+            <w:cnfStyle w:val="001000000000" w:firstRow="0" w:lastRow="0" w:firstColumn="1" w:lastColumn="0" w:oddVBand="0" w:evenVBand="0" w:oddHBand="0" w:evenHBand="0" w:firstRowFirstColumn="0" w:firstRowLastColumn="0" w:lastRowFirstColumn="0" w:lastRowLastColumn="0"/>
+            <w:tcW w:w="2506" w:type="dxa"/>
+          </w:tcPr>
+          <w:p>
+            <w:pPr>
+              <w:rPr>
+                <w:szCs w:val="28"/>
+                <w:lang w:val="pt-BR"/>
+              </w:rPr>
+            </w:pPr>
+            <w:r>
+              <w:rPr>
+                <w:szCs w:val="28"/>
+                <w:lang w:val="pt-BR"/>
+              </w:rPr>
+              <w:t>Compras</w:t>
+            </w:r>
+          </w:p>
+        </w:tc>
+        <w:tc>
+          <w:tcPr>
+            <w:tcW w:w="2506" w:type="dxa"/>
+          </w:tcPr>
+          <w:p>
+            <w:pPr>
+              <w:cnfStyle w:val="000000000000" w:firstRow="0" w:lastRow="0" w:firstColumn="0" w:lastColumn="0" w:oddVBand="0" w:evenVBand="0" w:oddHBand="0" w:evenHBand="0" w:firstRowFirstColumn="0" w:firstRowLastColumn="0" w:lastRowFirstColumn="0" w:lastRowLastColumn="0"/>
+              <w:rPr>
+                <w:szCs w:val="28"/>
+                <w:lang w:val="pt-BR"/>
+              </w:rPr>
+            </w:pPr>
+            <w:r>
+              <w:rPr>
+                <w:szCs w:val="28"/>
+                <w:lang w:val="pt-BR"/>
+              </w:rPr>
+              <w:t>Código</w:t>
+            </w:r>
+          </w:p>
+        </w:tc>
+        <w:tc>
+          <w:tcPr>
+            <w:tcW w:w="2506" w:type="dxa"/>
+          </w:tcPr>
+          <w:p>
+            <w:pPr>
+              <w:cnfStyle w:val="000000000000" w:firstRow="0" w:lastRow="0" w:firstColumn="0" w:lastColumn="0" w:oddVBand="0" w:evenVBand="0" w:oddHBand="0" w:evenHBand="0" w:firstRowFirstColumn="0" w:firstRowLastColumn="0" w:lastRowFirstColumn="0" w:lastRowLastColumn="0"/>
+              <w:rPr>
+                <w:szCs w:val="28"/>
+                <w:lang w:val="pt-BR"/>
+              </w:rPr>
+            </w:pPr>
+            <w:r>
+              <w:rPr>
+                <w:szCs w:val="28"/>
+                <w:lang w:val="pt-BR"/>
+              </w:rPr>
+              <w:t>NÃO</w:t>
+            </w:r>
+          </w:p>
+        </w:tc>
+        <w:tc>
+          <w:tcPr>
+            <w:tcW w:w="2506" w:type="dxa"/>
+          </w:tcPr>
+          <w:p>
+            <w:pPr>
+              <w:cnfStyle w:val="000000000000" w:firstRow="0" w:lastRow="0" w:firstColumn="0" w:lastColumn="0" w:oddVBand="0" w:evenVBand="0" w:oddHBand="0" w:evenHBand="0" w:firstRowFirstColumn="0" w:firstRowLastColumn="0" w:lastRowFirstColumn="0" w:lastRowLastColumn="0"/>
+              <w:rPr>
+                <w:szCs w:val="28"/>
+                <w:lang w:val="pt-BR"/>
+              </w:rPr>
+            </w:pPr>
+            <w:r>
+              <w:rPr>
+                <w:szCs w:val="28"/>
+                <w:lang w:val="pt-BR"/>
+              </w:rPr>
+              <w:t>NÃO</w:t>
+            </w:r>
+          </w:p>
+        </w:tc>
+      </w:tr>
+      <w:tr>
+        <w:trPr>
+          <w:cnfStyle w:val="000000100000" w:firstRow="0" w:lastRow="0" w:firstColumn="0" w:lastColumn="0" w:oddVBand="0" w:evenVBand="0" w:oddHBand="1" w:evenHBand="0" w:firstRowFirstColumn="0" w:firstRowLastColumn="0" w:lastRowFirstColumn="0" w:lastRowLastColumn="0"/>
+        </w:trPr>
+        <w:tc>
+          <w:tcPr>
+            <w:cnfStyle w:val="001000000000" w:firstRow="0" w:lastRow="0" w:firstColumn="1" w:lastColumn="0" w:oddVBand="0" w:evenVBand="0" w:oddHBand="0" w:evenHBand="0" w:firstRowFirstColumn="0" w:firstRowLastColumn="0" w:lastRowFirstColumn="0" w:lastRowLastColumn="0"/>
+            <w:tcW w:w="2506" w:type="dxa"/>
+          </w:tcPr>
+          <w:p>
+            <w:pPr>
+              <w:rPr>
+                <w:szCs w:val="28"/>
+                <w:lang w:val="pt-BR"/>
+              </w:rPr>
+            </w:pPr>
+            <w:r>
+              <w:rPr>
+                <w:szCs w:val="28"/>
+                <w:lang w:val="pt-BR"/>
+              </w:rPr>
+              <w:t>Compras</w:t>
+            </w:r>
+          </w:p>
+        </w:tc>
+        <w:tc>
+          <w:tcPr>
+            <w:tcW w:w="2506" w:type="dxa"/>
+          </w:tcPr>
+          <w:p>
+            <w:pPr>
+              <w:cnfStyle w:val="000000100000" w:firstRow="0" w:lastRow="0" w:firstColumn="0" w:lastColumn="0" w:oddVBand="0" w:evenVBand="0" w:oddHBand="1" w:evenHBand="0" w:firstRowFirstColumn="0" w:firstRowLastColumn="0" w:lastRowFirstColumn="0" w:lastRowLastColumn="0"/>
+              <w:rPr>
+                <w:szCs w:val="28"/>
+                <w:lang w:val="pt-BR"/>
+              </w:rPr>
+            </w:pPr>
+            <w:r>
+              <w:rPr>
+                <w:szCs w:val="28"/>
+                <w:lang w:val="pt-BR"/>
+              </w:rPr>
+              <w:t>Produto</w:t>
+            </w:r>
+          </w:p>
+        </w:tc>
+        <w:tc>
+          <w:tcPr>
+            <w:tcW w:w="2506" w:type="dxa"/>
+          </w:tcPr>
+          <w:p>
+            <w:pPr>
+              <w:cnfStyle w:val="000000100000" w:firstRow="0" w:lastRow="0" w:firstColumn="0" w:lastColumn="0" w:oddVBand="0" w:evenVBand="0" w:oddHBand="1" w:evenHBand="0" w:firstRowFirstColumn="0" w:firstRowLastColumn="0" w:lastRowFirstColumn="0" w:lastRowLastColumn="0"/>
+              <w:rPr>
+                <w:szCs w:val="28"/>
+                <w:lang w:val="pt-BR"/>
+              </w:rPr>
+            </w:pPr>
+            <w:r>
+              <w:rPr>
+                <w:szCs w:val="28"/>
+                <w:lang w:val="pt-BR"/>
+              </w:rPr>
+              <w:t>NÃO</w:t>
+            </w:r>
+          </w:p>
+        </w:tc>
+        <w:tc>
+          <w:tcPr>
+            <w:tcW w:w="2506" w:type="dxa"/>
+          </w:tcPr>
+          <w:p>
+            <w:pPr>
+              <w:cnfStyle w:val="000000100000" w:firstRow="0" w:lastRow="0" w:firstColumn="0" w:lastColumn="0" w:oddVBand="0" w:evenVBand="0" w:oddHBand="1" w:evenHBand="0" w:firstRowFirstColumn="0" w:firstRowLastColumn="0" w:lastRowFirstColumn="0" w:lastRowLastColumn="0"/>
+              <w:rPr>
+                <w:szCs w:val="28"/>
+                <w:lang w:val="pt-BR"/>
+              </w:rPr>
+            </w:pPr>
+            <w:r>
+              <w:rPr>
+                <w:szCs w:val="28"/>
+                <w:lang w:val="pt-BR"/>
+              </w:rPr>
+              <w:t>NÃO</w:t>
+            </w:r>
+          </w:p>
+        </w:tc>
+      </w:tr>
+      <w:tr>
+        <w:tc>
+          <w:tcPr>
+            <w:cnfStyle w:val="001000000000" w:firstRow="0" w:lastRow="0" w:firstColumn="1" w:lastColumn="0" w:oddVBand="0" w:evenVBand="0" w:oddHBand="0" w:evenHBand="0" w:firstRowFirstColumn="0" w:firstRowLastColumn="0" w:lastRowFirstColumn="0" w:lastRowLastColumn="0"/>
+            <w:tcW w:w="2506" w:type="dxa"/>
+          </w:tcPr>
+          <w:p>
+            <w:pPr>
+              <w:rPr>
+                <w:szCs w:val="28"/>
+                <w:lang w:val="pt-BR"/>
+              </w:rPr>
+            </w:pPr>
+            <w:r>
+              <w:rPr>
+                <w:szCs w:val="28"/>
+                <w:lang w:val="pt-BR"/>
+              </w:rPr>
+              <w:t>Compras</w:t>
+            </w:r>
+          </w:p>
+        </w:tc>
+        <w:tc>
+          <w:tcPr>
+            <w:tcW w:w="2506" w:type="dxa"/>
+          </w:tcPr>
+          <w:p>
+            <w:pPr>
+              <w:cnfStyle w:val="000000000000" w:firstRow="0" w:lastRow="0" w:firstColumn="0" w:lastColumn="0" w:oddVBand="0" w:evenVBand="0" w:oddHBand="0" w:evenHBand="0" w:firstRowFirstColumn="0" w:firstRowLastColumn="0" w:lastRowFirstColumn="0" w:lastRowLastColumn="0"/>
+              <w:rPr>
+                <w:szCs w:val="28"/>
+                <w:lang w:val="pt-BR"/>
+              </w:rPr>
+            </w:pPr>
+            <w:r>
+              <w:rPr>
+                <w:szCs w:val="28"/>
+                <w:lang w:val="pt-BR"/>
+              </w:rPr>
+              <w:t>Quantidade</w:t>
+            </w:r>
+          </w:p>
+        </w:tc>
+        <w:tc>
+          <w:tcPr>
+            <w:tcW w:w="2506" w:type="dxa"/>
+          </w:tcPr>
+          <w:p>
+            <w:pPr>
+              <w:cnfStyle w:val="000000000000" w:firstRow="0" w:lastRow="0" w:firstColumn="0" w:lastColumn="0" w:oddVBand="0" w:evenVBand="0" w:oddHBand="0" w:evenHBand="0" w:firstRowFirstColumn="0" w:firstRowLastColumn="0" w:lastRowFirstColumn="0" w:lastRowLastColumn="0"/>
+              <w:rPr>
+                <w:szCs w:val="28"/>
+                <w:lang w:val="pt-BR"/>
+              </w:rPr>
+            </w:pPr>
+            <w:r>
+              <w:rPr>
+                <w:szCs w:val="28"/>
+                <w:lang w:val="pt-BR"/>
+              </w:rPr>
+              <w:t>NÃO</w:t>
+            </w:r>
+          </w:p>
+        </w:tc>
+        <w:tc>
+          <w:tcPr>
+            <w:tcW w:w="2506" w:type="dxa"/>
+          </w:tcPr>
+          <w:p>
+            <w:pPr>
+              <w:cnfStyle w:val="000000000000" w:firstRow="0" w:lastRow="0" w:firstColumn="0" w:lastColumn="0" w:oddVBand="0" w:evenVBand="0" w:oddHBand="0" w:evenHBand="0" w:firstRowFirstColumn="0" w:firstRowLastColumn="0" w:lastRowFirstColumn="0" w:lastRowLastColumn="0"/>
+              <w:rPr>
+                <w:szCs w:val="28"/>
+                <w:lang w:val="pt-BR"/>
+              </w:rPr>
+            </w:pPr>
+            <w:r>
+              <w:rPr>
+                <w:szCs w:val="28"/>
+                <w:lang w:val="pt-BR"/>
+              </w:rPr>
+              <w:t>SIM (Estoque)</w:t>
+            </w:r>
+          </w:p>
+        </w:tc>
+      </w:tr>
+      <w:tr>
+        <w:trPr>
+          <w:cnfStyle w:val="000000100000" w:firstRow="0" w:lastRow="0" w:firstColumn="0" w:lastColumn="0" w:oddVBand="0" w:evenVBand="0" w:oddHBand="1" w:evenHBand="0" w:firstRowFirstColumn="0" w:firstRowLastColumn="0" w:lastRowFirstColumn="0" w:lastRowLastColumn="0"/>
+        </w:trPr>
+        <w:tc>
+          <w:tcPr>
+            <w:cnfStyle w:val="001000000000" w:firstRow="0" w:lastRow="0" w:firstColumn="1" w:lastColumn="0" w:oddVBand="0" w:evenVBand="0" w:oddHBand="0" w:evenHBand="0" w:firstRowFirstColumn="0" w:firstRowLastColumn="0" w:lastRowFirstColumn="0" w:lastRowLastColumn="0"/>
+            <w:tcW w:w="2506" w:type="dxa"/>
+          </w:tcPr>
+          <w:p>
+            <w:pPr>
+              <w:rPr>
+                <w:szCs w:val="28"/>
+                <w:lang w:val="pt-BR"/>
+              </w:rPr>
+            </w:pPr>
+            <w:r>
+              <w:rPr>
+                <w:szCs w:val="28"/>
+                <w:lang w:val="pt-BR"/>
+              </w:rPr>
+              <w:t>Compras</w:t>
+            </w:r>
+          </w:p>
+        </w:tc>
+        <w:tc>
+          <w:tcPr>
+            <w:tcW w:w="2506" w:type="dxa"/>
+          </w:tcPr>
+          <w:p>
+            <w:pPr>
+              <w:cnfStyle w:val="000000100000" w:firstRow="0" w:lastRow="0" w:firstColumn="0" w:lastColumn="0" w:oddVBand="0" w:evenVBand="0" w:oddHBand="1" w:evenHBand="0" w:firstRowFirstColumn="0" w:firstRowLastColumn="0" w:lastRowFirstColumn="0" w:lastRowLastColumn="0"/>
+              <w:rPr>
+                <w:szCs w:val="28"/>
+                <w:lang w:val="pt-BR"/>
+              </w:rPr>
+            </w:pPr>
+            <w:r>
+              <w:rPr>
+                <w:szCs w:val="28"/>
+                <w:lang w:val="pt-BR"/>
+              </w:rPr>
+              <w:t>Data de Compra</w:t>
+            </w:r>
+          </w:p>
+        </w:tc>
+        <w:tc>
+          <w:tcPr>
+            <w:tcW w:w="2506" w:type="dxa"/>
+          </w:tcPr>
+          <w:p>
+            <w:pPr>
+              <w:cnfStyle w:val="000000100000" w:firstRow="0" w:lastRow="0" w:firstColumn="0" w:lastColumn="0" w:oddVBand="0" w:evenVBand="0" w:oddHBand="1" w:evenHBand="0" w:firstRowFirstColumn="0" w:firstRowLastColumn="0" w:lastRowFirstColumn="0" w:lastRowLastColumn="0"/>
+              <w:rPr>
+                <w:szCs w:val="28"/>
+                <w:lang w:val="pt-BR"/>
+              </w:rPr>
+            </w:pPr>
+            <w:r>
+              <w:rPr>
+                <w:szCs w:val="28"/>
+                <w:lang w:val="pt-BR"/>
+              </w:rPr>
+              <w:t>NÃO</w:t>
+            </w:r>
+          </w:p>
+        </w:tc>
+        <w:tc>
+          <w:tcPr>
+            <w:tcW w:w="2506" w:type="dxa"/>
+          </w:tcPr>
+          <w:p>
+            <w:pPr>
+              <w:cnfStyle w:val="000000100000" w:firstRow="0" w:lastRow="0" w:firstColumn="0" w:lastColumn="0" w:oddVBand="0" w:evenVBand="0" w:oddHBand="1" w:evenHBand="0" w:firstRowFirstColumn="0" w:firstRowLastColumn="0" w:lastRowFirstColumn="0" w:lastRowLastColumn="0"/>
+              <w:rPr>
+                <w:szCs w:val="28"/>
+                <w:lang w:val="pt-BR"/>
+              </w:rPr>
+            </w:pPr>
+            <w:r>
+              <w:rPr>
+                <w:szCs w:val="28"/>
+                <w:lang w:val="pt-BR"/>
+              </w:rPr>
+              <w:t>SIM (Estoque)</w:t>
+            </w:r>
+          </w:p>
+        </w:tc>
+      </w:tr>
+      <w:tr>
+        <w:tc>
+          <w:tcPr>
+            <w:cnfStyle w:val="001000000000" w:firstRow="0" w:lastRow="0" w:firstColumn="1" w:lastColumn="0" w:oddVBand="0" w:evenVBand="0" w:oddHBand="0" w:evenHBand="0" w:firstRowFirstColumn="0" w:firstRowLastColumn="0" w:lastRowFirstColumn="0" w:lastRowLastColumn="0"/>
+            <w:tcW w:w="2506" w:type="dxa"/>
+          </w:tcPr>
+          <w:p>
+            <w:pPr>
+              <w:rPr>
+                <w:szCs w:val="28"/>
+                <w:lang w:val="pt-BR"/>
+              </w:rPr>
+            </w:pPr>
+            <w:r>
+              <w:rPr>
+                <w:szCs w:val="28"/>
+                <w:lang w:val="pt-BR"/>
+              </w:rPr>
+              <w:t>Compras</w:t>
+            </w:r>
+          </w:p>
+        </w:tc>
+        <w:tc>
+          <w:tcPr>
+            <w:tcW w:w="2506" w:type="dxa"/>
+          </w:tcPr>
+          <w:p>
+            <w:pPr>
+              <w:cnfStyle w:val="000000000000" w:firstRow="0" w:lastRow="0" w:firstColumn="0" w:lastColumn="0" w:oddVBand="0" w:evenVBand="0" w:oddHBand="0" w:evenHBand="0" w:firstRowFirstColumn="0" w:firstRowLastColumn="0" w:lastRowFirstColumn="0" w:lastRowLastColumn="0"/>
+              <w:rPr>
+                <w:szCs w:val="28"/>
+                <w:lang w:val="pt-BR"/>
+              </w:rPr>
+            </w:pPr>
+            <w:r>
+              <w:rPr>
+                <w:szCs w:val="28"/>
+                <w:lang w:val="pt-BR"/>
+              </w:rPr>
+              <w:t>Categorias</w:t>
+            </w:r>
+          </w:p>
+        </w:tc>
+        <w:tc>
+          <w:tcPr>
+            <w:tcW w:w="2506" w:type="dxa"/>
+          </w:tcPr>
+          <w:p>
+            <w:pPr>
+              <w:cnfStyle w:val="000000000000" w:firstRow="0" w:lastRow="0" w:firstColumn="0" w:lastColumn="0" w:oddVBand="0" w:evenVBand="0" w:oddHBand="0" w:evenHBand="0" w:firstRowFirstColumn="0" w:firstRowLastColumn="0" w:lastRowFirstColumn="0" w:lastRowLastColumn="0"/>
+              <w:rPr>
+                <w:szCs w:val="28"/>
+                <w:lang w:val="pt-BR"/>
+              </w:rPr>
+            </w:pPr>
+            <w:r>
+              <w:rPr>
+                <w:szCs w:val="28"/>
+                <w:lang w:val="pt-BR"/>
+              </w:rPr>
+              <w:t>NÃO</w:t>
+            </w:r>
+          </w:p>
+        </w:tc>
+        <w:tc>
+          <w:tcPr>
+            <w:tcW w:w="2506" w:type="dxa"/>
+          </w:tcPr>
+          <w:p>
+            <w:pPr>
+              <w:cnfStyle w:val="000000000000" w:firstRow="0" w:lastRow="0" w:firstColumn="0" w:lastColumn="0" w:oddVBand="0" w:evenVBand="0" w:oddHBand="0" w:evenHBand="0" w:firstRowFirstColumn="0" w:firstRowLastColumn="0" w:lastRowFirstColumn="0" w:lastRowLastColumn="0"/>
+              <w:rPr>
+                <w:szCs w:val="28"/>
+                <w:lang w:val="pt-BR"/>
+              </w:rPr>
+            </w:pPr>
+            <w:r>
+              <w:rPr>
+                <w:szCs w:val="28"/>
+                <w:lang w:val="pt-BR"/>
+              </w:rPr>
+              <w:t>SIM</w:t>
+            </w:r>
+            <w:r>
+              <w:rPr>
+                <w:szCs w:val="28"/>
+                <w:lang w:val="pt-BR"/>
+              </w:rPr>
+              <w:t xml:space="preserve"> (Estoque)</w:t>
             </w:r>
           </w:p>
         </w:tc>
@@ -2169,16 +3245,7 @@
           <w:lang w:val="pt-BR"/>
         </w:rPr>
         <w:tab/>
-        <w:t>- Uma conta de e-mail (que o desenvolvedor precise ter acesso)</w:t>
-      </w:r>
-      <w:r>
-        <w:rPr>
-          <w:b w:val="0"/>
-          <w:bCs/>
-          <w:szCs w:val="28"/>
-          <w:lang w:val="pt-BR"/>
-        </w:rPr>
-        <w:t>;</w:t>
+        <w:t>- Uma conta de e-mail (que o desenvolvedor precise ter acesso);</w:t>
       </w:r>
     </w:p>
     <w:p>
@@ -2259,8 +3326,9 @@
           <w:lang w:val="pt-BR"/>
         </w:rPr>
         <w:tab/>
-        <w:t>- Uma conta no site da Automation Anywhere (onde temos acesso a ferramenta)</w:t>
+        <w:t xml:space="preserve">- Uma conta no site da Automation </w:t>
       </w:r>
+      <w:proofErr w:type="spellStart"/>
       <w:r>
         <w:rPr>
           <w:b w:val="0"/>
@@ -2268,7 +3336,17 @@
           <w:szCs w:val="28"/>
           <w:lang w:val="pt-BR"/>
         </w:rPr>
-        <w:t>;</w:t>
+        <w:t>Anywhere</w:t>
+      </w:r>
+      <w:proofErr w:type="spellEnd"/>
+      <w:r>
+        <w:rPr>
+          <w:b w:val="0"/>
+          <w:bCs/>
+          <w:szCs w:val="28"/>
+          <w:lang w:val="pt-BR"/>
+        </w:rPr>
+        <w:t xml:space="preserve"> (onde temos acesso a ferramenta);</w:t>
       </w:r>
     </w:p>
     <w:p>
@@ -2298,7 +3376,36 @@
           <w:lang w:val="pt-BR"/>
         </w:rPr>
         <w:tab/>
-        <w:t>- Acessar o Control Room e fazer o desenvolvimento</w:t>
+        <w:t xml:space="preserve">- Acessar o </w:t>
+      </w:r>
+      <w:proofErr w:type="spellStart"/>
+      <w:r>
+        <w:rPr>
+          <w:b w:val="0"/>
+          <w:bCs/>
+          <w:szCs w:val="28"/>
+          <w:lang w:val="pt-BR"/>
+        </w:rPr>
+        <w:t>Control</w:t>
+      </w:r>
+      <w:proofErr w:type="spellEnd"/>
+      <w:r>
+        <w:rPr>
+          <w:b w:val="0"/>
+          <w:bCs/>
+          <w:szCs w:val="28"/>
+          <w:lang w:val="pt-BR"/>
+        </w:rPr>
+        <w:t xml:space="preserve"> Room e fazer o desenvolvimento</w:t>
+      </w:r>
+      <w:r>
+        <w:rPr>
+          <w:b w:val="0"/>
+          <w:bCs/>
+          <w:szCs w:val="28"/>
+          <w:lang w:val="pt-BR"/>
+        </w:rPr>
+        <w:t xml:space="preserve"> (Já criada)</w:t>
       </w:r>
     </w:p>
     <w:p>
@@ -2319,16 +3426,7 @@
           <w:lang w:val="pt-BR"/>
         </w:rPr>
         <w:tab/>
-        <w:t>- A última versão do Python instalada (caso formos agendar o processo)</w:t>
-      </w:r>
-      <w:r>
-        <w:rPr>
-          <w:b w:val="0"/>
-          <w:bCs/>
-          <w:szCs w:val="28"/>
-          <w:lang w:val="pt-BR"/>
-        </w:rPr>
-        <w:t>;</w:t>
+        <w:t>- A última versão do Python instalada (caso formos agendar o processo);</w:t>
       </w:r>
     </w:p>
     <w:p>
@@ -2409,16 +3507,7 @@
           <w:lang w:val="pt-BR"/>
         </w:rPr>
         <w:tab/>
-        <w:t>- Todos os acessos e informações que precisamos para acessar o(s) sistemas</w:t>
-      </w:r>
-      <w:r>
-        <w:rPr>
-          <w:b w:val="0"/>
-          <w:bCs/>
-          <w:szCs w:val="28"/>
-          <w:lang w:val="pt-BR"/>
-        </w:rPr>
-        <w:t>;</w:t>
+        <w:t>- Todos os acessos e informações que precisamos para acessar o(s) sistemas;</w:t>
       </w:r>
     </w:p>
     <w:p>
@@ -2578,32 +3667,10 @@
     </w:p>
     <w:p>
       <w:pPr>
-        <w:spacing w:after="200"/>
-        <w:rPr>
-          <w:lang w:val="pt-BR"/>
-        </w:rPr>
-      </w:pPr>
-    </w:p>
-    <w:p>
-      <w:pPr>
-        <w:spacing w:after="200"/>
-        <w:rPr>
-          <w:lang w:val="pt-BR"/>
-        </w:rPr>
-      </w:pPr>
-    </w:p>
-    <w:p>
-      <w:pPr>
-        <w:spacing w:after="200"/>
-        <w:rPr>
-          <w:lang w:val="pt-BR"/>
-        </w:rPr>
-      </w:pPr>
-    </w:p>
-    <w:p>
-      <w:pPr>
-        <w:spacing w:after="200"/>
-        <w:rPr>
+        <w:pStyle w:val="Ttulo1"/>
+        <w:rPr>
+          <w:sz w:val="40"/>
+          <w:szCs w:val="40"/>
           <w:lang w:val="pt-BR"/>
         </w:rPr>
       </w:pPr>
@@ -2640,7 +3707,6 @@
           <w:szCs w:val="26"/>
           <w:lang w:val="pt-BR"/>
         </w:rPr>
-        <w:lastRenderedPageBreak/>
         <w:t>Orçamento</w:t>
       </w:r>
     </w:p>
@@ -2815,7 +3881,14 @@
                 <w:szCs w:val="28"/>
                 <w:lang w:val="pt-BR"/>
               </w:rPr>
-              <w:t>55</w:t>
+              <w:t>6</w:t>
+            </w:r>
+            <w:r>
+              <w:rPr>
+                <w:szCs w:val="28"/>
+                <w:lang w:val="pt-BR"/>
+              </w:rPr>
+              <w:t>0</w:t>
             </w:r>
             <w:r>
               <w:rPr>
@@ -2829,7 +3902,28 @@
                 <w:szCs w:val="28"/>
                 <w:lang w:val="pt-BR"/>
               </w:rPr>
-              <w:t xml:space="preserve"> ~ 10 dias</w:t>
+              <w:t xml:space="preserve"> ~ 1</w:t>
+            </w:r>
+            <w:r>
+              <w:rPr>
+                <w:szCs w:val="28"/>
+                <w:lang w:val="pt-BR"/>
+              </w:rPr>
+              <w:t>5</w:t>
+            </w:r>
+            <w:r>
+              <w:rPr>
+                <w:szCs w:val="28"/>
+                <w:lang w:val="pt-BR"/>
+              </w:rPr>
+              <w:t xml:space="preserve"> dias</w:t>
+            </w:r>
+            <w:r>
+              <w:rPr>
+                <w:szCs w:val="28"/>
+                <w:lang w:val="pt-BR"/>
+              </w:rPr>
+              <w:t xml:space="preserve"> (4h/dia)</w:t>
             </w:r>
           </w:p>
         </w:tc>
@@ -2857,7 +3951,7 @@
                 <w:szCs w:val="28"/>
                 <w:lang w:val="pt-BR"/>
               </w:rPr>
-              <w:t>3850</w:t>
+              <w:t>4200</w:t>
             </w:r>
           </w:p>
         </w:tc>
@@ -3020,7 +4114,25 @@
           <w:szCs w:val="28"/>
           <w:lang w:val="pt-BR"/>
         </w:rPr>
-        <w:t>Total acesso à dúvidas e ajudas para qualquer problema no ambiente, como perda de acesso e recuperação de conta</w:t>
+        <w:t>Total acesso à</w:t>
+      </w:r>
+      <w:r>
+        <w:rPr>
+          <w:rFonts w:eastAsiaTheme="majorEastAsia" w:cstheme="majorBidi"/>
+          <w:b w:val="0"/>
+          <w:szCs w:val="28"/>
+          <w:lang w:val="pt-BR"/>
+        </w:rPr>
+        <w:t>s</w:t>
+      </w:r>
+      <w:r>
+        <w:rPr>
+          <w:rFonts w:eastAsiaTheme="majorEastAsia" w:cstheme="majorBidi"/>
+          <w:b w:val="0"/>
+          <w:szCs w:val="28"/>
+          <w:lang w:val="pt-BR"/>
+        </w:rPr>
+        <w:t xml:space="preserve"> dúvidas e ajudas para qualquer problema no ambiente, como perda de acesso e recuperação de conta</w:t>
       </w:r>
     </w:p>
     <w:p>
@@ -4878,7 +5990,7 @@
     </w:docPart>
     <w:docPart>
       <w:docPartPr>
-        <w:name w:val="DA60271FDEEE49E29D067B3FB1FB2950"/>
+        <w:name w:val="CBC3155474684B4B888202DBC268FBDB"/>
         <w:category>
           <w:name w:val="Geral"/>
           <w:gallery w:val="placeholder"/>
@@ -4889,12 +6001,12 @@
         <w:behaviors>
           <w:behavior w:val="content"/>
         </w:behaviors>
-        <w:guid w:val="{80AB7D5A-A95B-40ED-A10C-EA50FB125B75}"/>
+        <w:guid w:val="{7F5E3D41-FE7E-BE4B-B23F-2B9B8E46CD38}"/>
       </w:docPartPr>
       <w:docPartBody>
         <w:p>
           <w:pPr>
-            <w:pStyle w:val="DA60271FDEEE49E29D067B3FB1FB2950"/>
+            <w:pStyle w:val="CBC3155474684B4B888202DBC268FBDB"/>
           </w:pPr>
           <w:r>
             <w:rPr>
@@ -4907,7 +6019,7 @@
     </w:docPart>
     <w:docPart>
       <w:docPartPr>
-        <w:name w:val="6D37E77116374D9099557DFD603E75B7"/>
+        <w:name w:val="CCDDC16F0DE5F348B3CA2C7B8B64BD5D"/>
         <w:category>
           <w:name w:val="Geral"/>
           <w:gallery w:val="placeholder"/>
@@ -4918,12 +6030,12 @@
         <w:behaviors>
           <w:behavior w:val="content"/>
         </w:behaviors>
-        <w:guid w:val="{71797F98-A7F9-44DF-967E-E92ADC6DAE40}"/>
+        <w:guid w:val="{92413C5B-0ED4-AB4C-8B60-8111392941B1}"/>
       </w:docPartPr>
       <w:docPartBody>
         <w:p>
           <w:pPr>
-            <w:pStyle w:val="6D37E77116374D9099557DFD603E75B7"/>
+            <w:pStyle w:val="CCDDC16F0DE5F348B3CA2C7B8B64BD5D"/>
           </w:pPr>
           <w:r>
             <w:rPr>
@@ -4936,7 +6048,7 @@
     </w:docPart>
     <w:docPart>
       <w:docPartPr>
-        <w:name w:val="79894A1F24AA40EBBEC7346955794346"/>
+        <w:name w:val="ABA9F1053C2D8D4EA384DC9C13F0BEB7"/>
         <w:category>
           <w:name w:val="Geral"/>
           <w:gallery w:val="placeholder"/>
@@ -4947,12 +6059,12 @@
         <w:behaviors>
           <w:behavior w:val="content"/>
         </w:behaviors>
-        <w:guid w:val="{1CD8931A-8D01-4E08-82D7-6A4B1706FB44}"/>
+        <w:guid w:val="{BCCE087B-75B7-304F-BDC5-3988319FD00D}"/>
       </w:docPartPr>
       <w:docPartBody>
         <w:p>
           <w:pPr>
-            <w:pStyle w:val="79894A1F24AA40EBBEC7346955794346"/>
+            <w:pStyle w:val="ABA9F1053C2D8D4EA384DC9C13F0BEB7"/>
           </w:pPr>
           <w:r>
             <w:rPr>
@@ -4972,7 +6084,7 @@
   <w:font w:name="Symbol">
     <w:panose1 w:val="05050102010706020507"/>
     <w:charset w:val="02"/>
-    <w:family w:val="roman"/>
+    <w:family w:val="decorative"/>
     <w:pitch w:val="variable"/>
     <w:sig w:usb0="00000000" w:usb1="10000000" w:usb2="00000000" w:usb3="00000000" w:csb0="80000000" w:csb1="00000000"/>
   </w:font>
@@ -5062,8 +6174,11 @@
   <w:rsids>
     <w:rsidRoot w:val="006D5F0F"/>
     <w:rsid w:val="002F50F5"/>
+    <w:rsid w:val="004923F1"/>
     <w:rsid w:val="006D5F0F"/>
     <w:rsid w:val="006E122D"/>
+    <w:rsid w:val="00857ED6"/>
+    <w:rsid w:val="008B0360"/>
     <w:rsid w:val="00B16732"/>
     <w:rsid w:val="00E951F7"/>
   </w:rsids>
@@ -5566,6 +6681,105 @@
   <w:style w:type="paragraph" w:customStyle="1" w:styleId="79894A1F24AA40EBBEC7346955794346">
     <w:name w:val="79894A1F24AA40EBBEC7346955794346"/>
     <w:rsid w:val="006D5F0F"/>
+  </w:style>
+  <w:style w:type="paragraph" w:customStyle="1" w:styleId="DB043DA2D8F37143A9DF2757E1BA39FD">
+    <w:name w:val="DB043DA2D8F37143A9DF2757E1BA39FD"/>
+    <w:rsid w:val="008B0360"/>
+    <w:pPr>
+      <w:spacing w:after="0" w:line="240" w:lineRule="auto"/>
+    </w:pPr>
+    <w:rPr>
+      <w:sz w:val="24"/>
+      <w:szCs w:val="24"/>
+    </w:rPr>
+  </w:style>
+  <w:style w:type="paragraph" w:customStyle="1" w:styleId="1313551B9AF9B04C9F5751DC40C35BD4">
+    <w:name w:val="1313551B9AF9B04C9F5751DC40C35BD4"/>
+    <w:rsid w:val="008B0360"/>
+    <w:pPr>
+      <w:spacing w:after="0" w:line="240" w:lineRule="auto"/>
+    </w:pPr>
+    <w:rPr>
+      <w:sz w:val="24"/>
+      <w:szCs w:val="24"/>
+    </w:rPr>
+  </w:style>
+  <w:style w:type="paragraph" w:customStyle="1" w:styleId="8285D83CC206BB46B12A936011EAD8C7">
+    <w:name w:val="8285D83CC206BB46B12A936011EAD8C7"/>
+    <w:rsid w:val="008B0360"/>
+    <w:pPr>
+      <w:spacing w:after="0" w:line="240" w:lineRule="auto"/>
+    </w:pPr>
+    <w:rPr>
+      <w:sz w:val="24"/>
+      <w:szCs w:val="24"/>
+    </w:rPr>
+  </w:style>
+  <w:style w:type="paragraph" w:customStyle="1" w:styleId="73DB871D3103324DA03CC459F6C962CB">
+    <w:name w:val="73DB871D3103324DA03CC459F6C962CB"/>
+    <w:rsid w:val="008B0360"/>
+    <w:pPr>
+      <w:spacing w:after="0" w:line="240" w:lineRule="auto"/>
+    </w:pPr>
+    <w:rPr>
+      <w:sz w:val="24"/>
+      <w:szCs w:val="24"/>
+    </w:rPr>
+  </w:style>
+  <w:style w:type="paragraph" w:customStyle="1" w:styleId="C81BAD1DFFE4654180A955EE73709349">
+    <w:name w:val="C81BAD1DFFE4654180A955EE73709349"/>
+    <w:rsid w:val="008B0360"/>
+    <w:pPr>
+      <w:spacing w:after="0" w:line="240" w:lineRule="auto"/>
+    </w:pPr>
+    <w:rPr>
+      <w:sz w:val="24"/>
+      <w:szCs w:val="24"/>
+    </w:rPr>
+  </w:style>
+  <w:style w:type="paragraph" w:customStyle="1" w:styleId="CA79648760485641AC0EE1F1474F6620">
+    <w:name w:val="CA79648760485641AC0EE1F1474F6620"/>
+    <w:rsid w:val="008B0360"/>
+    <w:pPr>
+      <w:spacing w:after="0" w:line="240" w:lineRule="auto"/>
+    </w:pPr>
+    <w:rPr>
+      <w:sz w:val="24"/>
+      <w:szCs w:val="24"/>
+    </w:rPr>
+  </w:style>
+  <w:style w:type="paragraph" w:customStyle="1" w:styleId="CBC3155474684B4B888202DBC268FBDB">
+    <w:name w:val="CBC3155474684B4B888202DBC268FBDB"/>
+    <w:rsid w:val="008B0360"/>
+    <w:pPr>
+      <w:spacing w:after="0" w:line="240" w:lineRule="auto"/>
+    </w:pPr>
+    <w:rPr>
+      <w:sz w:val="24"/>
+      <w:szCs w:val="24"/>
+    </w:rPr>
+  </w:style>
+  <w:style w:type="paragraph" w:customStyle="1" w:styleId="CCDDC16F0DE5F348B3CA2C7B8B64BD5D">
+    <w:name w:val="CCDDC16F0DE5F348B3CA2C7B8B64BD5D"/>
+    <w:rsid w:val="008B0360"/>
+    <w:pPr>
+      <w:spacing w:after="0" w:line="240" w:lineRule="auto"/>
+    </w:pPr>
+    <w:rPr>
+      <w:sz w:val="24"/>
+      <w:szCs w:val="24"/>
+    </w:rPr>
+  </w:style>
+  <w:style w:type="paragraph" w:customStyle="1" w:styleId="ABA9F1053C2D8D4EA384DC9C13F0BEB7">
+    <w:name w:val="ABA9F1053C2D8D4EA384DC9C13F0BEB7"/>
+    <w:rsid w:val="008B0360"/>
+    <w:pPr>
+      <w:spacing w:after="0" w:line="240" w:lineRule="auto"/>
+    </w:pPr>
+    <w:rPr>
+      <w:sz w:val="24"/>
+      <w:szCs w:val="24"/>
+    </w:rPr>
   </w:style>
 </w:styles>
 </file>

</xml_diff>